<commit_message>
Updated with Dr.Doupes suggestions
</commit_message>
<xml_diff>
--- a/Sai Prashanth C - The Google Resume.docx
+++ b/Sai Prashanth C - The Google Resume.docx
@@ -419,13 +419,7 @@
               <w:rPr>
                 <w:color w:val="404040" w:themeColor="text1" w:themeTint="BF"/>
               </w:rPr>
-              <w:t>E-Mail</w:t>
-            </w:r>
-            <w:r>
-              <w:rPr>
-                <w:color w:val="404040" w:themeColor="text1" w:themeTint="BF"/>
-              </w:rPr>
-              <w:t xml:space="preserve"> Header Injection</w:t>
+              <w:t>E-Mail Header Injection</w:t>
             </w:r>
             <w:r>
               <w:rPr>
@@ -493,7 +487,7 @@
                 <w:b w:val="0"/>
                 <w:color w:val="404040" w:themeColor="text1" w:themeTint="BF"/>
               </w:rPr>
-              <w:t xml:space="preserve">, right from </w:t>
+              <w:t xml:space="preserve">, from </w:t>
             </w:r>
             <w:r>
               <w:rPr>
@@ -608,15 +602,7 @@
               <w:rPr>
                 <w:color w:val="404040" w:themeColor="text1" w:themeTint="BF"/>
               </w:rPr>
-              <w:t>PH</w:t>
-            </w:r>
-            <w:bookmarkStart w:id="0" w:name="_GoBack"/>
-            <w:bookmarkEnd w:id="0"/>
-            <w:r>
-              <w:rPr>
-                <w:color w:val="404040" w:themeColor="text1" w:themeTint="BF"/>
-              </w:rPr>
-              <w:t>P</w:t>
+              <w:t>PHP</w:t>
             </w:r>
             <w:r>
               <w:rPr>
@@ -751,7 +737,31 @@
               <w:rPr>
                 <w:color w:val="auto"/>
               </w:rPr>
-              <w:t>MS in Computer Science, </w:t>
+              <w:t>M</w:t>
+            </w:r>
+            <w:r>
+              <w:rPr>
+                <w:color w:val="auto"/>
+              </w:rPr>
+              <w:t>.</w:t>
+            </w:r>
+            <w:r>
+              <w:rPr>
+                <w:color w:val="auto"/>
+              </w:rPr>
+              <w:t>S</w:t>
+            </w:r>
+            <w:r>
+              <w:rPr>
+                <w:color w:val="auto"/>
+              </w:rPr>
+              <w:t>.</w:t>
+            </w:r>
+            <w:r>
+              <w:rPr>
+                <w:color w:val="auto"/>
+              </w:rPr>
+              <w:t xml:space="preserve"> in Computer Science, </w:t>
             </w:r>
             <w:r>
               <w:rPr>
@@ -793,7 +803,15 @@
               </w:rPr>
             </w:pPr>
             <w:r>
-              <w:t>Aug 2014 - Present</w:t>
+              <w:t xml:space="preserve">Aug 2014 </w:t>
+            </w:r>
+            <w:r>
+              <w:t>–</w:t>
+            </w:r>
+            <w:bookmarkStart w:id="0" w:name="_GoBack"/>
+            <w:bookmarkEnd w:id="0"/>
+            <w:r>
+              <w:t xml:space="preserve"> Present</w:t>
             </w:r>
           </w:p>
         </w:tc>
@@ -1159,7 +1177,56 @@
                 <w:b w:val="0"/>
                 <w:color w:val="404040" w:themeColor="text1" w:themeTint="BF"/>
               </w:rPr>
-              <w:t xml:space="preserve"> that maintains a list of common password hashes.</w:t>
+              <w:t xml:space="preserve"> that maintains a list of common password hashes</w:t>
+            </w:r>
+            <w:r>
+              <w:rPr>
+                <w:b w:val="0"/>
+                <w:color w:val="404040" w:themeColor="text1" w:themeTint="BF"/>
+              </w:rPr>
+              <w:t xml:space="preserve">, that got </w:t>
+            </w:r>
+            <w:r>
+              <w:rPr>
+                <w:b w:val="0"/>
+                <w:color w:val="404040" w:themeColor="text1" w:themeTint="BF"/>
+              </w:rPr>
+              <w:t>merged</w:t>
+            </w:r>
+            <w:r>
+              <w:rPr>
+                <w:b w:val="0"/>
+                <w:color w:val="404040" w:themeColor="text1" w:themeTint="BF"/>
+              </w:rPr>
+              <w:t xml:space="preserve"> </w:t>
+            </w:r>
+            <w:r>
+              <w:rPr>
+                <w:b w:val="0"/>
+                <w:color w:val="404040" w:themeColor="text1" w:themeTint="BF"/>
+              </w:rPr>
+              <w:t>in</w:t>
+            </w:r>
+            <w:r>
+              <w:rPr>
+                <w:b w:val="0"/>
+                <w:color w:val="404040" w:themeColor="text1" w:themeTint="BF"/>
+              </w:rPr>
+              <w:t xml:space="preserve"> Firefox-</w:t>
+            </w:r>
+            <w:r>
+              <w:rPr>
+                <w:b w:val="0"/>
+                <w:color w:val="404040" w:themeColor="text1" w:themeTint="BF"/>
+              </w:rPr>
+              <w:t>41 train</w:t>
+            </w:r>
+            <w:r>
+              <w:rPr>
+                <w:b w:val="0"/>
+                <w:color w:val="404040" w:themeColor="text1" w:themeTint="BF"/>
+              </w:rPr>
+              <w:t>.</w:t>
             </w:r>
           </w:p>
           <w:p>
@@ -1175,7 +1242,21 @@
                 <w:b w:val="0"/>
                 <w:color w:val="404040" w:themeColor="text1" w:themeTint="BF"/>
               </w:rPr>
-              <w:t xml:space="preserve">Implemented a </w:t>
+              <w:t>Implemented a</w:t>
+            </w:r>
+            <w:r>
+              <w:rPr>
+                <w:b w:val="0"/>
+                <w:color w:val="404040" w:themeColor="text1" w:themeTint="BF"/>
+              </w:rPr>
+              <w:t>n</w:t>
+            </w:r>
+            <w:r>
+              <w:rPr>
+                <w:b w:val="0"/>
+                <w:color w:val="404040" w:themeColor="text1" w:themeTint="BF"/>
+              </w:rPr>
+              <w:t xml:space="preserve"> </w:t>
             </w:r>
             <w:r>
               <w:rPr>
@@ -1188,7 +1269,28 @@
                 <w:b w:val="0"/>
                 <w:color w:val="404040" w:themeColor="text1" w:themeTint="BF"/>
               </w:rPr>
-              <w:t xml:space="preserve"> to scan generated html pages and email translations and remove </w:t>
+              <w:t xml:space="preserve"> to scan generated </w:t>
+            </w:r>
+            <w:r>
+              <w:rPr>
+                <w:b w:val="0"/>
+                <w:color w:val="404040" w:themeColor="text1" w:themeTint="BF"/>
+              </w:rPr>
+              <w:t>HTML</w:t>
+            </w:r>
+            <w:r>
+              <w:rPr>
+                <w:b w:val="0"/>
+                <w:color w:val="404040" w:themeColor="text1" w:themeTint="BF"/>
+              </w:rPr>
+              <w:t xml:space="preserve"> pages and E-M</w:t>
+            </w:r>
+            <w:r>
+              <w:rPr>
+                <w:b w:val="0"/>
+                <w:color w:val="404040" w:themeColor="text1" w:themeTint="BF"/>
+              </w:rPr>
+              <w:t xml:space="preserve">ail translations and remove </w:t>
             </w:r>
             <w:r>
               <w:rPr>
@@ -1220,7 +1322,49 @@
                 <w:b w:val="0"/>
                 <w:color w:val="404040" w:themeColor="text1" w:themeTint="BF"/>
               </w:rPr>
-              <w:t xml:space="preserve"> vulnerabilities.</w:t>
+              <w:t xml:space="preserve"> vulnerabilities</w:t>
+            </w:r>
+            <w:r>
+              <w:rPr>
+                <w:b w:val="0"/>
+                <w:color w:val="404040" w:themeColor="text1" w:themeTint="BF"/>
+              </w:rPr>
+              <w:t xml:space="preserve">, </w:t>
+            </w:r>
+            <w:r>
+              <w:rPr>
+                <w:b w:val="0"/>
+                <w:color w:val="404040" w:themeColor="text1" w:themeTint="BF"/>
+              </w:rPr>
+              <w:t xml:space="preserve">that got </w:t>
+            </w:r>
+            <w:r>
+              <w:rPr>
+                <w:b w:val="0"/>
+                <w:color w:val="404040" w:themeColor="text1" w:themeTint="BF"/>
+              </w:rPr>
+              <w:t xml:space="preserve">merged </w:t>
+            </w:r>
+            <w:r>
+              <w:rPr>
+                <w:b w:val="0"/>
+                <w:color w:val="404040" w:themeColor="text1" w:themeTint="BF"/>
+              </w:rPr>
+              <w:t>in</w:t>
+            </w:r>
+            <w:r>
+              <w:rPr>
+                <w:b w:val="0"/>
+                <w:color w:val="404040" w:themeColor="text1" w:themeTint="BF"/>
+              </w:rPr>
+              <w:t xml:space="preserve"> Firefox-40 train</w:t>
+            </w:r>
+            <w:r>
+              <w:rPr>
+                <w:b w:val="0"/>
+                <w:color w:val="404040" w:themeColor="text1" w:themeTint="BF"/>
+              </w:rPr>
+              <w:t>.</w:t>
             </w:r>
           </w:p>
           <w:p>
@@ -1433,7 +1577,28 @@
                 <w:b w:val="0"/>
                 <w:color w:val="404040" w:themeColor="text1" w:themeTint="BF"/>
               </w:rPr>
-              <w:t xml:space="preserve">aluated and graded the projects done by undergrads for the </w:t>
+              <w:t xml:space="preserve">aluated and graded the </w:t>
+            </w:r>
+            <w:r>
+              <w:rPr>
+                <w:b w:val="0"/>
+                <w:color w:val="404040" w:themeColor="text1" w:themeTint="BF"/>
+              </w:rPr>
+              <w:t>undergrad</w:t>
+            </w:r>
+            <w:r>
+              <w:rPr>
+                <w:b w:val="0"/>
+                <w:color w:val="404040" w:themeColor="text1" w:themeTint="BF"/>
+              </w:rPr>
+              <w:t xml:space="preserve"> </w:t>
+            </w:r>
+            <w:r>
+              <w:rPr>
+                <w:b w:val="0"/>
+                <w:color w:val="404040" w:themeColor="text1" w:themeTint="BF"/>
+              </w:rPr>
+              <w:t xml:space="preserve">projects for the </w:t>
             </w:r>
             <w:r>
               <w:rPr>
@@ -1515,12 +1680,7 @@
               <w:t xml:space="preserve"> </w:t>
             </w:r>
             <w:r>
-              <w:rPr>
-                <w:rFonts w:cs="Times New Roman"/>
-                <w:color w:val="000000"/>
-                <w:szCs w:val="19"/>
-              </w:rPr>
-              <w:t>-</w:t>
+              <w:t>–</w:t>
             </w:r>
             <w:r>
               <w:rPr>
@@ -1620,7 +1780,7 @@
                 <w:b w:val="0"/>
                 <w:color w:val="404040" w:themeColor="text1" w:themeTint="BF"/>
               </w:rPr>
-              <w:t xml:space="preserve"> Waves in my 3</w:t>
+              <w:t xml:space="preserve"> Waves in 3</w:t>
             </w:r>
             <w:r>
               <w:rPr>
@@ -1655,7 +1815,35 @@
                 <w:b w:val="0"/>
                 <w:color w:val="404040" w:themeColor="text1" w:themeTint="BF"/>
               </w:rPr>
-              <w:t>Developed websites and web apps – Shopping carts, Inventory Management Systems, Portfolio Websites using HTML, CSS, JavaScript, AJAX, PHP and MySQL</w:t>
+              <w:t>Developed websites and web apps – Shopping carts, Inventory Management Systems,</w:t>
+            </w:r>
+            <w:r>
+              <w:rPr>
+                <w:b w:val="0"/>
+                <w:color w:val="404040" w:themeColor="text1" w:themeTint="BF"/>
+              </w:rPr>
+              <w:t xml:space="preserve"> and</w:t>
+            </w:r>
+            <w:r>
+              <w:rPr>
+                <w:b w:val="0"/>
+                <w:color w:val="404040" w:themeColor="text1" w:themeTint="BF"/>
+              </w:rPr>
+              <w:t xml:space="preserve"> Portfolio Websites using HTML, CSS, JavaScript, AJAX, PHP</w:t>
+            </w:r>
+            <w:r>
+              <w:rPr>
+                <w:b w:val="0"/>
+                <w:color w:val="404040" w:themeColor="text1" w:themeTint="BF"/>
+              </w:rPr>
+              <w:t>,</w:t>
+            </w:r>
+            <w:r>
+              <w:rPr>
+                <w:b w:val="0"/>
+                <w:color w:val="404040" w:themeColor="text1" w:themeTint="BF"/>
+              </w:rPr>
+              <w:t xml:space="preserve"> and MySQL</w:t>
             </w:r>
             <w:r>
               <w:rPr>
@@ -1688,7 +1876,10 @@
                 <w:color w:val="000000"/>
                 <w:szCs w:val="19"/>
               </w:rPr>
-              <w:t>Jan 2013  -</w:t>
+              <w:t xml:space="preserve">Jan 2013  </w:t>
+            </w:r>
+            <w:r>
+              <w:t>–</w:t>
             </w:r>
             <w:r>
               <w:rPr>
@@ -1887,7 +2078,21 @@
                 <w:b w:val="0"/>
                 <w:color w:val="404040" w:themeColor="text1" w:themeTint="BF"/>
               </w:rPr>
-              <w:t xml:space="preserve">as Join, Range and Aggregation, on distributed clusters using </w:t>
+              <w:t>as Join, Range</w:t>
+            </w:r>
+            <w:r>
+              <w:rPr>
+                <w:b w:val="0"/>
+                <w:color w:val="404040" w:themeColor="text1" w:themeTint="BF"/>
+              </w:rPr>
+              <w:t>,</w:t>
+            </w:r>
+            <w:r>
+              <w:rPr>
+                <w:b w:val="0"/>
+                <w:color w:val="404040" w:themeColor="text1" w:themeTint="BF"/>
+              </w:rPr>
+              <w:t xml:space="preserve"> and Aggregation, on distributed clusters using </w:t>
             </w:r>
             <w:r>
               <w:rPr>
@@ -2126,7 +2331,21 @@
                 <w:b w:val="0"/>
                 <w:color w:val="404040" w:themeColor="text1" w:themeTint="BF"/>
               </w:rPr>
-              <w:t>with security features like knock sequences, XSS prevention, SQL injection prevention</w:t>
+              <w:t xml:space="preserve">with security features like knock sequences, XSS </w:t>
+            </w:r>
+            <w:r>
+              <w:rPr>
+                <w:b w:val="0"/>
+                <w:color w:val="404040" w:themeColor="text1" w:themeTint="BF"/>
+              </w:rPr>
+              <w:t>and</w:t>
+            </w:r>
+            <w:r>
+              <w:rPr>
+                <w:b w:val="0"/>
+                <w:color w:val="404040" w:themeColor="text1" w:themeTint="BF"/>
+              </w:rPr>
+              <w:t xml:space="preserve"> SQL injection prevention</w:t>
             </w:r>
             <w:r>
               <w:rPr>
@@ -2187,14 +2406,21 @@
                 <w:b w:val="0"/>
                 <w:color w:val="404040" w:themeColor="text1" w:themeTint="BF"/>
               </w:rPr>
-              <w:t xml:space="preserve"> just</w:t>
-            </w:r>
-            <w:r>
-              <w:rPr>
-                <w:b w:val="0"/>
-                <w:color w:val="404040" w:themeColor="text1" w:themeTint="BF"/>
-              </w:rPr>
-              <w:t xml:space="preserve"> its plain English description.</w:t>
+              <w:t xml:space="preserve"> </w:t>
+            </w:r>
+            <w:r>
+              <w:rPr>
+                <w:b w:val="0"/>
+                <w:color w:val="404040" w:themeColor="text1" w:themeTint="BF"/>
+              </w:rPr>
+              <w:t>a</w:t>
+            </w:r>
+            <w:r>
+              <w:rPr>
+                <w:b w:val="0"/>
+                <w:color w:val="404040" w:themeColor="text1" w:themeTint="BF"/>
+              </w:rPr>
+              <w:t xml:space="preserve"> plain English description.</w:t>
             </w:r>
           </w:p>
         </w:tc>
@@ -2267,7 +2493,18 @@
                 <w:color w:val="000000" w:themeColor="text1"/>
                 <w:szCs w:val="19"/>
               </w:rPr>
-              <w:t>Asynchronous Server Platform- Optimization over traditional platforms</w:t>
+              <w:t xml:space="preserve">Asynchronous Server Platform </w:t>
+            </w:r>
+            <w:r>
+              <w:t>–</w:t>
+            </w:r>
+            <w:r>
+              <w:rPr>
+                <w:rFonts w:cs="Times New Roman"/>
+                <w:color w:val="000000" w:themeColor="text1"/>
+                <w:szCs w:val="19"/>
+              </w:rPr>
+              <w:t xml:space="preserve"> Optimization over traditional platforms</w:t>
             </w:r>
           </w:p>
           <w:p>
@@ -2337,7 +2574,21 @@
                 <w:b w:val="0"/>
                 <w:color w:val="404040" w:themeColor="text1" w:themeTint="BF"/>
               </w:rPr>
-              <w:t>, made a comparison study wit</w:t>
+              <w:t xml:space="preserve">, </w:t>
+            </w:r>
+            <w:r>
+              <w:rPr>
+                <w:b w:val="0"/>
+                <w:color w:val="404040" w:themeColor="text1" w:themeTint="BF"/>
+              </w:rPr>
+              <w:t xml:space="preserve">and </w:t>
+            </w:r>
+            <w:r>
+              <w:rPr>
+                <w:b w:val="0"/>
+                <w:color w:val="404040" w:themeColor="text1" w:themeTint="BF"/>
+              </w:rPr>
+              <w:t>made a comparison study wit</w:t>
             </w:r>
             <w:r>
               <w:rPr>
@@ -2769,7 +3020,16 @@
                       <w:rPr>
                         <w:color w:val="auto"/>
                       </w:rPr>
-                      <w:t>Chain reaction - Browser Version</w:t>
+                      <w:t xml:space="preserve">Chain reaction </w:t>
+                    </w:r>
+                    <w:r>
+                      <w:t>–</w:t>
+                    </w:r>
+                    <w:r>
+                      <w:rPr>
+                        <w:color w:val="auto"/>
+                      </w:rPr>
+                      <w:t xml:space="preserve"> Browser Version</w:t>
                     </w:r>
                   </w:p>
                   <w:p>
@@ -2811,7 +3071,19 @@
                       <w:rPr>
                         <w:color w:val="404040" w:themeColor="text1" w:themeTint="BF"/>
                       </w:rPr>
-                      <w:t>HTML, CSS and JavaScript</w:t>
+                      <w:t>HTML, CSS</w:t>
+                    </w:r>
+                    <w:r>
+                      <w:rPr>
+                        <w:color w:val="404040" w:themeColor="text1" w:themeTint="BF"/>
+                      </w:rPr>
+                      <w:t>,</w:t>
+                    </w:r>
+                    <w:r>
+                      <w:rPr>
+                        <w:color w:val="404040" w:themeColor="text1" w:themeTint="BF"/>
+                      </w:rPr>
+                      <w:t xml:space="preserve"> and JavaScript</w:t>
                     </w:r>
                     <w:r>
                       <w:rPr>
@@ -2825,6 +3097,13 @@
                         <w:color w:val="404040" w:themeColor="text1" w:themeTint="BF"/>
                       </w:rPr>
                       <w:t>as a</w:t>
+                    </w:r>
+                    <w:r>
+                      <w:rPr>
+                        <w:b w:val="0"/>
+                        <w:color w:val="404040" w:themeColor="text1" w:themeTint="BF"/>
+                      </w:rPr>
+                      <w:t>n</w:t>
                     </w:r>
                     <w:r>
                       <w:rPr>
@@ -3041,31 +3320,41 @@
               </w:rPr>
               <w:t xml:space="preserve">, </w:t>
             </w:r>
-            <w:proofErr w:type="spellStart"/>
-            <w:r>
-              <w:rPr>
-                <w:b w:val="0"/>
-                <w:color w:val="404040" w:themeColor="text1" w:themeTint="BF"/>
-              </w:rPr>
-              <w:t>json</w:t>
-            </w:r>
-            <w:proofErr w:type="spellEnd"/>
-            <w:r>
-              <w:rPr>
-                <w:b w:val="0"/>
-                <w:color w:val="404040" w:themeColor="text1" w:themeTint="BF"/>
-              </w:rPr>
-              <w:t xml:space="preserve">, CSV </w:t>
-            </w:r>
-            <w:proofErr w:type="spellStart"/>
-            <w:r>
-              <w:rPr>
-                <w:b w:val="0"/>
-                <w:color w:val="404040" w:themeColor="text1" w:themeTint="BF"/>
-              </w:rPr>
-              <w:t>etc</w:t>
-            </w:r>
-            <w:proofErr w:type="spellEnd"/>
+            <w:r>
+              <w:rPr>
+                <w:b w:val="0"/>
+                <w:color w:val="404040" w:themeColor="text1" w:themeTint="BF"/>
+              </w:rPr>
+              <w:t>JSON</w:t>
+            </w:r>
+            <w:r>
+              <w:rPr>
+                <w:b w:val="0"/>
+                <w:color w:val="404040" w:themeColor="text1" w:themeTint="BF"/>
+              </w:rPr>
+              <w:t>, CSV</w:t>
+            </w:r>
+            <w:r>
+              <w:rPr>
+                <w:b w:val="0"/>
+                <w:color w:val="404040" w:themeColor="text1" w:themeTint="BF"/>
+              </w:rPr>
+              <w:t>,</w:t>
+            </w:r>
+            <w:r>
+              <w:rPr>
+                <w:b w:val="0"/>
+                <w:color w:val="404040" w:themeColor="text1" w:themeTint="BF"/>
+              </w:rPr>
+              <w:t xml:space="preserve"> etc</w:t>
+            </w:r>
+            <w:r>
+              <w:rPr>
+                <w:b w:val="0"/>
+                <w:color w:val="404040" w:themeColor="text1" w:themeTint="BF"/>
+              </w:rPr>
+              <w:t>.</w:t>
+            </w:r>
             <w:r>
               <w:rPr>
                 <w:b w:val="0"/>
@@ -3181,7 +3470,16 @@
               <w:rPr>
                 <w:szCs w:val="19"/>
               </w:rPr>
-              <w:t>Mar 2014 - Apr 2014</w:t>
+              <w:t xml:space="preserve">Mar 2014 </w:t>
+            </w:r>
+            <w:r>
+              <w:t>–</w:t>
+            </w:r>
+            <w:r>
+              <w:rPr>
+                <w:szCs w:val="19"/>
+              </w:rPr>
+              <w:t xml:space="preserve"> Apr 2014</w:t>
             </w:r>
           </w:p>
         </w:tc>
@@ -3217,8 +3515,8 @@
         <w:tblDescription w:val="Education"/>
       </w:tblPr>
       <w:tblGrid>
-        <w:gridCol w:w="9458"/>
-        <w:gridCol w:w="1558"/>
+        <w:gridCol w:w="9470"/>
+        <w:gridCol w:w="1546"/>
       </w:tblGrid>
       <w:tr>
         <w:trPr>
@@ -3422,17 +3720,57 @@
                 <w:rStyle w:val="Emphasis"/>
                 <w:i w:val="0"/>
               </w:rPr>
-              <w:t xml:space="preserve">in events like Web Designing(17), Debugging/Coding (7), Tech Quiz(9), Paper Presentations (9) </w:t>
-            </w:r>
-            <w:proofErr w:type="spellStart"/>
+              <w:t>in events like Web Designing</w:t>
+            </w:r>
             <w:r>
               <w:rPr>
                 <w:rStyle w:val="Emphasis"/>
                 <w:i w:val="0"/>
               </w:rPr>
+              <w:t xml:space="preserve"> </w:t>
+            </w:r>
+            <w:r>
+              <w:rPr>
+                <w:rStyle w:val="Emphasis"/>
+                <w:i w:val="0"/>
+              </w:rPr>
+              <w:t>(17), Debugging/Coding (7), Tech Q</w:t>
+            </w:r>
+            <w:r>
+              <w:rPr>
+                <w:rStyle w:val="Emphasis"/>
+                <w:i w:val="0"/>
+              </w:rPr>
+              <w:t>uiz</w:t>
+            </w:r>
+            <w:r>
+              <w:rPr>
+                <w:rStyle w:val="Emphasis"/>
+                <w:i w:val="0"/>
+              </w:rPr>
+              <w:t xml:space="preserve"> </w:t>
+            </w:r>
+            <w:r>
+              <w:rPr>
+                <w:rStyle w:val="Emphasis"/>
+                <w:i w:val="0"/>
+              </w:rPr>
+              <w:t xml:space="preserve">(9), Paper Presentations (9), </w:t>
+            </w:r>
+            <w:r>
+              <w:rPr>
+                <w:rStyle w:val="Emphasis"/>
+                <w:i w:val="0"/>
+              </w:rPr>
               <w:t>etc</w:t>
             </w:r>
-            <w:proofErr w:type="spellEnd"/>
+            <w:r>
+              <w:rPr>
+                <w:rStyle w:val="Emphasis"/>
+                <w:i w:val="0"/>
+              </w:rPr>
+              <w:t>.</w:t>
+            </w:r>
           </w:p>
         </w:tc>
         <w:tc>
@@ -6009,7 +6347,7 @@
     <w:charset w:val="00"/>
     <w:family w:val="auto"/>
     <w:pitch w:val="variable"/>
-    <w:sig w:usb0="00000003" w:usb1="00000000" w:usb2="00000000" w:usb3="00000000" w:csb0="00000001" w:csb1="00000000"/>
+    <w:sig w:usb0="E1002EFF" w:usb1="C000605B" w:usb2="00000029" w:usb3="00000000" w:csb0="000101FF" w:csb1="00000000"/>
   </w:font>
   <w:font w:name="Arial">
     <w:panose1 w:val="020B0604020202020204"/>
@@ -6064,6 +6402,7 @@
     <w:rsid w:val="00A50596"/>
     <w:rsid w:val="00BA6AB7"/>
     <w:rsid w:val="00BC66A5"/>
+    <w:rsid w:val="00CF71AF"/>
     <w:rsid w:val="00D01ACA"/>
     <w:rsid w:val="00D0356A"/>
     <w:rsid w:val="00EB65A8"/>

</xml_diff>

<commit_message>
Edited with Bills suggestions removed parantheses for gpa
</commit_message>
<xml_diff>
--- a/Sai Prashanth C - The Google Resume.docx
+++ b/Sai Prashanth C - The Google Resume.docx
@@ -207,13 +207,23 @@
         </w:rPr>
         <w:t>in.linkedin.com/in/</w:t>
       </w:r>
+      <w:proofErr w:type="spellStart"/>
       <w:r>
         <w:rPr>
           <w:rStyle w:val="vanity-name"/>
           <w:sz w:val="16"/>
           <w:szCs w:val="16"/>
         </w:rPr>
-        <w:t>saipc | webgyorwaves.com</w:t>
+        <w:t>saipc</w:t>
+      </w:r>
+      <w:proofErr w:type="spellEnd"/>
+      <w:r>
+        <w:rPr>
+          <w:rStyle w:val="vanity-name"/>
+          <w:sz w:val="16"/>
+          <w:szCs w:val="16"/>
+        </w:rPr>
+        <w:t xml:space="preserve"> | webgyorwaves.com</w:t>
       </w:r>
       <w:r>
         <w:rPr>
@@ -248,7 +258,7 @@
     </w:p>
     <w:tbl>
       <w:tblPr>
-        <w:tblStyle w:val="LightGrid-Accent3"/>
+        <w:tblStyle w:val="ListTable1Light-Accent1"/>
         <w:tblW w:w="5000" w:type="pct"/>
         <w:tblLook w:val="04A0" w:firstRow="1" w:lastRow="0" w:firstColumn="1" w:lastColumn="0" w:noHBand="0" w:noVBand="1"/>
         <w:tblDescription w:val="Summary"/>
@@ -266,9 +276,6 @@
           <w:tcPr>
             <w:cnfStyle w:val="001000000000" w:firstRow="0" w:lastRow="0" w:firstColumn="1" w:lastColumn="0" w:oddVBand="0" w:evenVBand="0" w:oddHBand="0" w:evenHBand="0" w:firstRowFirstColumn="0" w:firstRowLastColumn="0" w:lastRowFirstColumn="0" w:lastRowLastColumn="0"/>
             <w:tcW w:w="913" w:type="pct"/>
-            <w:tcBorders>
-              <w:bottom w:val="single" w:sz="6" w:space="0" w:color="969696" w:themeColor="accent3"/>
-            </w:tcBorders>
           </w:tcPr>
           <w:p>
             <w:pPr>
@@ -279,9 +286,6 @@
         <w:tc>
           <w:tcPr>
             <w:tcW w:w="4087" w:type="pct"/>
-            <w:tcBorders>
-              <w:bottom w:val="single" w:sz="6" w:space="0" w:color="969696" w:themeColor="accent3"/>
-            </w:tcBorders>
           </w:tcPr>
           <w:p>
             <w:pPr>
@@ -301,12 +305,6 @@
             <w:cnfStyle w:val="001000000000" w:firstRow="0" w:lastRow="0" w:firstColumn="1" w:lastColumn="0" w:oddVBand="0" w:evenVBand="0" w:oddHBand="0" w:evenHBand="0" w:firstRowFirstColumn="0" w:firstRowLastColumn="0" w:lastRowFirstColumn="0" w:lastRowLastColumn="0"/>
             <w:tcW w:w="5000" w:type="pct"/>
             <w:gridSpan w:val="2"/>
-            <w:tcBorders>
-              <w:top w:val="single" w:sz="6" w:space="0" w:color="969696" w:themeColor="accent3"/>
-              <w:left w:val="single" w:sz="6" w:space="0" w:color="969696" w:themeColor="accent3"/>
-              <w:bottom w:val="single" w:sz="6" w:space="0" w:color="969696" w:themeColor="accent3"/>
-              <w:right w:val="single" w:sz="6" w:space="0" w:color="969696" w:themeColor="accent3"/>
-            </w:tcBorders>
           </w:tcPr>
           <w:p>
             <w:pPr>
@@ -672,18 +670,14 @@
     </w:p>
     <w:tbl>
       <w:tblPr>
-        <w:tblStyle w:val="LightShading-Accent3"/>
+        <w:tblStyle w:val="ListTable6Colorful-Accent1"/>
         <w:tblW w:w="5000" w:type="pct"/>
-        <w:tblCellMar>
-          <w:left w:w="115" w:type="dxa"/>
-          <w:right w:w="115" w:type="dxa"/>
-        </w:tblCellMar>
         <w:tblLook w:val="04A0" w:firstRow="1" w:lastRow="0" w:firstColumn="1" w:lastColumn="0" w:noHBand="0" w:noVBand="1"/>
         <w:tblDescription w:val="Education"/>
       </w:tblPr>
       <w:tblGrid>
-        <w:gridCol w:w="9120"/>
-        <w:gridCol w:w="1910"/>
+        <w:gridCol w:w="9108"/>
+        <w:gridCol w:w="1908"/>
       </w:tblGrid>
       <w:tr>
         <w:trPr>
@@ -722,10 +716,6 @@
           <w:tcPr>
             <w:cnfStyle w:val="001000000000" w:firstRow="0" w:lastRow="0" w:firstColumn="1" w:lastColumn="0" w:oddVBand="0" w:evenVBand="0" w:oddHBand="0" w:evenHBand="0" w:firstRowFirstColumn="0" w:firstRowLastColumn="0" w:lastRowFirstColumn="0" w:lastRowLastColumn="0"/>
             <w:tcW w:w="4134" w:type="pct"/>
-            <w:tcBorders>
-              <w:top w:val="single" w:sz="8" w:space="0" w:color="969696" w:themeColor="accent3"/>
-              <w:bottom w:val="nil"/>
-            </w:tcBorders>
           </w:tcPr>
           <w:p>
             <w:pPr>
@@ -733,45 +723,72 @@
             </w:pPr>
             <w:r>
               <w:rPr>
+                <w:rStyle w:val="Emphasis"/>
+                <w:i w:val="0"/>
+              </w:rPr>
+              <w:t>Arizona State University</w:t>
+            </w:r>
+            <w:r>
+              <w:rPr>
+                <w:rStyle w:val="Emphasis"/>
+                <w:i w:val="0"/>
+              </w:rPr>
+              <w:t xml:space="preserve">, </w:t>
+            </w:r>
+            <w:r>
+              <w:rPr>
+                <w:i/>
                 <w:color w:val="auto"/>
               </w:rPr>
               <w:t>M</w:t>
             </w:r>
             <w:r>
               <w:rPr>
+                <w:i/>
                 <w:color w:val="auto"/>
               </w:rPr>
               <w:t>.</w:t>
             </w:r>
             <w:r>
               <w:rPr>
+                <w:i/>
                 <w:color w:val="auto"/>
               </w:rPr>
               <w:t>S</w:t>
             </w:r>
             <w:r>
               <w:rPr>
+                <w:i/>
                 <w:color w:val="auto"/>
               </w:rPr>
               <w:t>.</w:t>
             </w:r>
             <w:r>
               <w:rPr>
+                <w:i/>
                 <w:color w:val="auto"/>
               </w:rPr>
-              <w:t xml:space="preserve"> in Computer Science, </w:t>
+              <w:t xml:space="preserve"> in Computer Science</w:t>
+            </w:r>
+            <w:r>
+              <w:rPr>
+                <w:color w:val="auto"/>
+              </w:rPr>
+              <w:t>.</w:t>
             </w:r>
             <w:r>
               <w:rPr>
                 <w:rStyle w:val="Emphasis"/>
-              </w:rPr>
-              <w:t>Arizona State University</w:t>
+                <w:i w:val="0"/>
+              </w:rPr>
+              <w:t xml:space="preserve"> </w:t>
             </w:r>
             <w:r>
               <w:rPr>
                 <w:rStyle w:val="Emphasis"/>
-              </w:rPr>
-              <w:t xml:space="preserve"> </w:t>
+                <w:i w:val="0"/>
+              </w:rPr>
+              <w:t xml:space="preserve">GPA </w:t>
             </w:r>
             <w:r>
               <w:rPr>
@@ -779,17 +796,13 @@
                 <w:i w:val="0"/>
                 <w:color w:val="auto"/>
               </w:rPr>
-              <w:t>(3.33/4.00)</w:t>
+              <w:t>3.33/4.00</w:t>
             </w:r>
           </w:p>
         </w:tc>
         <w:tc>
           <w:tcPr>
             <w:tcW w:w="866" w:type="pct"/>
-            <w:tcBorders>
-              <w:top w:val="single" w:sz="8" w:space="0" w:color="969696" w:themeColor="accent3"/>
-              <w:bottom w:val="nil"/>
-            </w:tcBorders>
           </w:tcPr>
           <w:p>
             <w:pPr>
@@ -820,10 +833,6 @@
           <w:tcPr>
             <w:cnfStyle w:val="001000000000" w:firstRow="0" w:lastRow="0" w:firstColumn="1" w:lastColumn="0" w:oddVBand="0" w:evenVBand="0" w:oddHBand="0" w:evenHBand="0" w:firstRowFirstColumn="0" w:firstRowLastColumn="0" w:lastRowFirstColumn="0" w:lastRowLastColumn="0"/>
             <w:tcW w:w="4134" w:type="pct"/>
-            <w:tcBorders>
-              <w:top w:val="nil"/>
-              <w:bottom w:val="single" w:sz="8" w:space="0" w:color="969696" w:themeColor="accent3"/>
-            </w:tcBorders>
           </w:tcPr>
           <w:p>
             <w:pPr>
@@ -836,19 +845,39 @@
             </w:pPr>
             <w:r>
               <w:rPr>
+                <w:rStyle w:val="Emphasis"/>
+                <w:i w:val="0"/>
+              </w:rPr>
+              <w:t>Anna Universit</w:t>
+            </w:r>
+            <w:r>
+              <w:rPr>
                 <w:color w:val="auto"/>
               </w:rPr>
+              <w:t>y,</w:t>
+            </w:r>
+            <w:r>
+              <w:rPr>
+                <w:i/>
+                <w:color w:val="auto"/>
+              </w:rPr>
+              <w:t xml:space="preserve"> </w:t>
+            </w:r>
+            <w:r>
+              <w:rPr>
+                <w:i/>
+                <w:color w:val="auto"/>
+              </w:rPr>
               <w:t>B.E. in Computer Science and Engineering</w:t>
             </w:r>
-            <w:r>
-              <w:t>,</w:t>
-            </w:r>
+            <w:bookmarkStart w:id="0" w:name="_GoBack"/>
             <w:r>
               <w:rPr>
                 <w:rStyle w:val="Emphasis"/>
               </w:rPr>
-              <w:t xml:space="preserve"> Anna University.</w:t>
-            </w:r>
+              <w:t>.</w:t>
+            </w:r>
+            <w:bookmarkEnd w:id="0"/>
             <w:r>
               <w:rPr>
                 <w:rStyle w:val="Emphasis"/>
@@ -876,10 +905,6 @@
         <w:tc>
           <w:tcPr>
             <w:tcW w:w="866" w:type="pct"/>
-            <w:tcBorders>
-              <w:top w:val="nil"/>
-              <w:bottom w:val="single" w:sz="8" w:space="0" w:color="969696" w:themeColor="accent3"/>
-            </w:tcBorders>
           </w:tcPr>
           <w:p>
             <w:pPr>
@@ -930,7 +955,7 @@
     </w:p>
     <w:tbl>
       <w:tblPr>
-        <w:tblStyle w:val="LightShading-Accent3"/>
+        <w:tblStyle w:val="ListTable6Colorful-Accent1"/>
         <w:tblW w:w="0" w:type="auto"/>
         <w:tblLook w:val="04A0" w:firstRow="1" w:lastRow="0" w:firstColumn="1" w:lastColumn="0" w:noHBand="0" w:noVBand="1"/>
         <w:tblDescription w:val="Experience"/>
@@ -978,10 +1003,6 @@
           <w:tcPr>
             <w:cnfStyle w:val="001000000000" w:firstRow="0" w:lastRow="0" w:firstColumn="1" w:lastColumn="0" w:oddVBand="0" w:evenVBand="0" w:oddHBand="0" w:evenHBand="0" w:firstRowFirstColumn="0" w:firstRowLastColumn="0" w:lastRowFirstColumn="0" w:lastRowLastColumn="0"/>
             <w:tcW w:w="9468" w:type="dxa"/>
-            <w:tcBorders>
-              <w:top w:val="single" w:sz="8" w:space="0" w:color="969696" w:themeColor="accent3"/>
-              <w:bottom w:val="nil"/>
-            </w:tcBorders>
           </w:tcPr>
           <w:p>
             <w:pPr>
@@ -993,15 +1014,32 @@
             </w:pPr>
             <w:r>
               <w:rPr>
+                <w:rStyle w:val="Emphasis"/>
+                <w:i w:val="0"/>
                 <w:color w:val="auto"/>
+                <w:szCs w:val="19"/>
+              </w:rPr>
+              <w:t>Mozilla Corporation</w:t>
+            </w:r>
+            <w:r>
+              <w:rPr>
+                <w:i/>
+                <w:color w:val="auto"/>
+              </w:rPr>
+              <w:t>,</w:t>
+            </w:r>
+            <w:r>
+              <w:rPr>
+                <w:color w:val="auto"/>
+              </w:rPr>
+              <w:t xml:space="preserve"> </w:t>
+            </w:r>
+            <w:r>
+              <w:rPr>
+                <w:i/>
+                <w:color w:val="auto"/>
               </w:rPr>
               <w:t>Cloud Services Intern</w:t>
-            </w:r>
-            <w:r>
-              <w:rPr>
-                <w:color w:val="auto"/>
-              </w:rPr>
-              <w:t xml:space="preserve">, </w:t>
             </w:r>
             <w:r>
               <w:rPr>
@@ -1009,7 +1047,7 @@
                 <w:color w:val="auto"/>
                 <w:szCs w:val="19"/>
               </w:rPr>
-              <w:t>Mozilla Corporation.</w:t>
+              <w:t>.</w:t>
             </w:r>
           </w:p>
           <w:p>
@@ -1238,7 +1276,14 @@
                 <w:b w:val="0"/>
                 <w:color w:val="404040" w:themeColor="text1" w:themeTint="BF"/>
               </w:rPr>
-              <w:t>Implemented a</w:t>
+              <w:t>Deployed</w:t>
+            </w:r>
+            <w:r>
+              <w:rPr>
+                <w:b w:val="0"/>
+                <w:color w:val="404040" w:themeColor="text1" w:themeTint="BF"/>
+              </w:rPr>
+              <w:t xml:space="preserve"> a</w:t>
             </w:r>
             <w:r>
               <w:rPr>
@@ -1326,20 +1371,6 @@
                 <w:color w:val="404040" w:themeColor="text1" w:themeTint="BF"/>
               </w:rPr>
               <w:t xml:space="preserve">, </w:t>
-            </w:r>
-            <w:r>
-              <w:rPr>
-                <w:b w:val="0"/>
-                <w:color w:val="404040" w:themeColor="text1" w:themeTint="BF"/>
-              </w:rPr>
-              <w:t xml:space="preserve">that got </w:t>
-            </w:r>
-            <w:r>
-              <w:rPr>
-                <w:b w:val="0"/>
-                <w:color w:val="404040" w:themeColor="text1" w:themeTint="BF"/>
-              </w:rPr>
-              <w:t xml:space="preserve">merged </w:t>
             </w:r>
             <w:r>
               <w:rPr>
@@ -1382,8 +1413,16 @@
               <w:rPr>
                 <w:color w:val="404040" w:themeColor="text1" w:themeTint="BF"/>
               </w:rPr>
-              <w:t>Test-linting</w:t>
-            </w:r>
+              <w:t>Test-</w:t>
+            </w:r>
+            <w:proofErr w:type="spellStart"/>
+            <w:r>
+              <w:rPr>
+                <w:color w:val="404040" w:themeColor="text1" w:themeTint="BF"/>
+              </w:rPr>
+              <w:t>linting</w:t>
+            </w:r>
+            <w:proofErr w:type="spellEnd"/>
             <w:r>
               <w:rPr>
                 <w:b w:val="0"/>
@@ -1391,11 +1430,19 @@
               </w:rPr>
               <w:t xml:space="preserve"> system from </w:t>
             </w:r>
-            <w:r>
-              <w:rPr>
-                <w:color w:val="404040" w:themeColor="text1" w:themeTint="BF"/>
-              </w:rPr>
-              <w:t xml:space="preserve">JSHint </w:t>
+            <w:proofErr w:type="spellStart"/>
+            <w:r>
+              <w:rPr>
+                <w:color w:val="404040" w:themeColor="text1" w:themeTint="BF"/>
+              </w:rPr>
+              <w:t>JSHint</w:t>
+            </w:r>
+            <w:proofErr w:type="spellEnd"/>
+            <w:r>
+              <w:rPr>
+                <w:color w:val="404040" w:themeColor="text1" w:themeTint="BF"/>
+              </w:rPr>
+              <w:t xml:space="preserve"> </w:t>
             </w:r>
             <w:r>
               <w:rPr>
@@ -1404,11 +1451,19 @@
               </w:rPr>
               <w:t xml:space="preserve">to </w:t>
             </w:r>
-            <w:r>
-              <w:rPr>
-                <w:color w:val="404040" w:themeColor="text1" w:themeTint="BF"/>
-              </w:rPr>
-              <w:t xml:space="preserve">ESLint </w:t>
+            <w:proofErr w:type="spellStart"/>
+            <w:r>
+              <w:rPr>
+                <w:color w:val="404040" w:themeColor="text1" w:themeTint="BF"/>
+              </w:rPr>
+              <w:t>ESLint</w:t>
+            </w:r>
+            <w:proofErr w:type="spellEnd"/>
+            <w:r>
+              <w:rPr>
+                <w:color w:val="404040" w:themeColor="text1" w:themeTint="BF"/>
+              </w:rPr>
+              <w:t xml:space="preserve"> </w:t>
             </w:r>
             <w:r>
               <w:rPr>
@@ -1468,10 +1523,6 @@
         <w:tc>
           <w:tcPr>
             <w:tcW w:w="1548" w:type="dxa"/>
-            <w:tcBorders>
-              <w:top w:val="single" w:sz="8" w:space="0" w:color="969696" w:themeColor="accent3"/>
-              <w:bottom w:val="nil"/>
-            </w:tcBorders>
           </w:tcPr>
           <w:p>
             <w:pPr>
@@ -1496,36 +1547,43 @@
           <w:tcPr>
             <w:cnfStyle w:val="001000000000" w:firstRow="0" w:lastRow="0" w:firstColumn="1" w:lastColumn="0" w:oddVBand="0" w:evenVBand="0" w:oddHBand="0" w:evenHBand="0" w:firstRowFirstColumn="0" w:firstRowLastColumn="0" w:lastRowFirstColumn="0" w:lastRowLastColumn="0"/>
             <w:tcW w:w="9468" w:type="dxa"/>
-            <w:tcBorders>
-              <w:top w:val="nil"/>
-              <w:bottom w:val="nil"/>
-            </w:tcBorders>
           </w:tcPr>
           <w:p>
             <w:pPr>
               <w:jc w:val="both"/>
               <w:rPr>
                 <w:b w:val="0"/>
+                <w:i/>
                 <w:color w:val="auto"/>
               </w:rPr>
             </w:pPr>
             <w:r>
               <w:rPr>
-                <w:color w:val="auto"/>
-              </w:rPr>
-              <w:t>Teaching Assistant, </w:t>
-            </w:r>
-            <w:r>
-              <w:rPr>
                 <w:rStyle w:val="Emphasis"/>
+                <w:i w:val="0"/>
                 <w:color w:val="auto"/>
                 <w:szCs w:val="19"/>
               </w:rPr>
-              <w:t>Arizona State University</w:t>
+              <w:t>Arizona State University,</w:t>
+            </w:r>
+            <w:r>
+              <w:rPr>
+                <w:i/>
+                <w:color w:val="auto"/>
+              </w:rPr>
+              <w:t xml:space="preserve"> </w:t>
+            </w:r>
+            <w:r>
+              <w:rPr>
+                <w:i/>
+                <w:color w:val="auto"/>
+              </w:rPr>
+              <w:t>Teaching Assistant</w:t>
             </w:r>
             <w:r>
               <w:rPr>
                 <w:rStyle w:val="Emphasis"/>
+                <w:i w:val="0"/>
                 <w:color w:val="auto"/>
                 <w:szCs w:val="19"/>
               </w:rPr>
@@ -1621,10 +1679,6 @@
         <w:tc>
           <w:tcPr>
             <w:tcW w:w="1548" w:type="dxa"/>
-            <w:tcBorders>
-              <w:top w:val="nil"/>
-              <w:bottom w:val="nil"/>
-            </w:tcBorders>
           </w:tcPr>
           <w:p>
             <w:pPr>
@@ -1682,10 +1736,6 @@
           <w:tcPr>
             <w:cnfStyle w:val="001000000000" w:firstRow="0" w:lastRow="0" w:firstColumn="1" w:lastColumn="0" w:oddVBand="0" w:evenVBand="0" w:oddHBand="0" w:evenHBand="0" w:firstRowFirstColumn="0" w:firstRowLastColumn="0" w:lastRowFirstColumn="0" w:lastRowLastColumn="0"/>
             <w:tcW w:w="9468" w:type="dxa"/>
-            <w:tcBorders>
-              <w:top w:val="nil"/>
-              <w:bottom w:val="single" w:sz="8" w:space="0" w:color="969696" w:themeColor="accent3"/>
-            </w:tcBorders>
           </w:tcPr>
           <w:p>
             <w:pPr>
@@ -1697,19 +1747,44 @@
                 <w:szCs w:val="19"/>
               </w:rPr>
             </w:pPr>
-            <w:r>
-              <w:rPr>
-                <w:color w:val="auto"/>
-              </w:rPr>
-              <w:t>Co-Founder, </w:t>
-            </w:r>
+            <w:proofErr w:type="spellStart"/>
             <w:r>
               <w:rPr>
                 <w:rStyle w:val="Emphasis"/>
+                <w:i w:val="0"/>
                 <w:color w:val="auto"/>
                 <w:szCs w:val="19"/>
               </w:rPr>
-              <w:t>Webgyor Waves, Inc.</w:t>
+              <w:t>Webgyor</w:t>
+            </w:r>
+            <w:proofErr w:type="spellEnd"/>
+            <w:r>
+              <w:rPr>
+                <w:rStyle w:val="Emphasis"/>
+                <w:i w:val="0"/>
+                <w:color w:val="auto"/>
+                <w:szCs w:val="19"/>
+              </w:rPr>
+              <w:t xml:space="preserve"> Waves, Inc., </w:t>
+            </w:r>
+            <w:r>
+              <w:rPr>
+                <w:i/>
+                <w:color w:val="auto"/>
+              </w:rPr>
+              <w:t>Co-Founder</w:t>
+            </w:r>
+            <w:r>
+              <w:rPr>
+                <w:color w:val="auto"/>
+              </w:rPr>
+              <w:t>.</w:t>
+            </w:r>
+            <w:r>
+              <w:rPr>
+                <w:color w:val="auto"/>
+              </w:rPr>
+              <w:t> </w:t>
             </w:r>
           </w:p>
           <w:p>
@@ -1726,29 +1801,63 @@
                 <w:b w:val="0"/>
                 <w:color w:val="404040" w:themeColor="text1" w:themeTint="BF"/>
               </w:rPr>
-              <w:t>Co-founded the startup, Webgyor Waves in 3</w:t>
-            </w:r>
-            <w:r>
-              <w:rPr>
-                <w:b w:val="0"/>
-                <w:color w:val="404040" w:themeColor="text1" w:themeTint="BF"/>
-                <w:vertAlign w:val="superscript"/>
-              </w:rPr>
-              <w:t>rd</w:t>
-            </w:r>
-            <w:r>
-              <w:rPr>
-                <w:b w:val="0"/>
-                <w:color w:val="404040" w:themeColor="text1" w:themeTint="BF"/>
-              </w:rPr>
-              <w:t xml:space="preserve"> year of undergrad along with 4</w:t>
-            </w:r>
-            <w:r>
-              <w:rPr>
-                <w:b w:val="0"/>
-                <w:color w:val="404040" w:themeColor="text1" w:themeTint="BF"/>
-              </w:rPr>
-              <w:t xml:space="preserve"> other students.</w:t>
+              <w:t>Scheduled</w:t>
+            </w:r>
+            <w:r>
+              <w:rPr>
+                <w:b w:val="0"/>
+                <w:color w:val="404040" w:themeColor="text1" w:themeTint="BF"/>
+              </w:rPr>
+              <w:t xml:space="preserve"> and </w:t>
+            </w:r>
+            <w:r>
+              <w:rPr>
+                <w:b w:val="0"/>
+                <w:color w:val="404040" w:themeColor="text1" w:themeTint="BF"/>
+              </w:rPr>
+              <w:t>m</w:t>
+            </w:r>
+            <w:r>
+              <w:rPr>
+                <w:b w:val="0"/>
+                <w:color w:val="404040" w:themeColor="text1" w:themeTint="BF"/>
+              </w:rPr>
+              <w:t xml:space="preserve">anaged meetings </w:t>
+            </w:r>
+            <w:r>
+              <w:rPr>
+                <w:b w:val="0"/>
+                <w:color w:val="404040" w:themeColor="text1" w:themeTint="BF"/>
+              </w:rPr>
+              <w:t xml:space="preserve">with </w:t>
+            </w:r>
+            <w:r>
+              <w:rPr>
+                <w:b w:val="0"/>
+                <w:color w:val="404040" w:themeColor="text1" w:themeTint="BF"/>
+              </w:rPr>
+              <w:t>clients</w:t>
+            </w:r>
+            <w:r>
+              <w:rPr>
+                <w:b w:val="0"/>
+                <w:color w:val="404040" w:themeColor="text1" w:themeTint="BF"/>
+              </w:rPr>
+              <w:t xml:space="preserve">, analyzed requirements and </w:t>
+            </w:r>
+            <w:r>
+              <w:rPr>
+                <w:b w:val="0"/>
+                <w:color w:val="404040" w:themeColor="text1" w:themeTint="BF"/>
+              </w:rPr>
+              <w:t>worked on quotations</w:t>
+            </w:r>
+            <w:r>
+              <w:rPr>
+                <w:b w:val="0"/>
+                <w:color w:val="404040" w:themeColor="text1" w:themeTint="BF"/>
+              </w:rPr>
+              <w:t>.</w:t>
             </w:r>
           </w:p>
           <w:p>
@@ -1761,7 +1870,14 @@
                 <w:b w:val="0"/>
                 <w:color w:val="404040" w:themeColor="text1" w:themeTint="BF"/>
               </w:rPr>
-              <w:t>Developed websites and web apps – Shopping carts, Inventory Management Systems,</w:t>
+              <w:t>Engineer</w:t>
+            </w:r>
+            <w:r>
+              <w:rPr>
+                <w:b w:val="0"/>
+                <w:color w:val="404040" w:themeColor="text1" w:themeTint="BF"/>
+              </w:rPr>
+              <w:t>ed websites and web apps – Shopping carts, Inventory Management Systems,</w:t>
             </w:r>
             <w:r>
               <w:rPr>
@@ -1802,10 +1918,6 @@
         <w:tc>
           <w:tcPr>
             <w:tcW w:w="1548" w:type="dxa"/>
-            <w:tcBorders>
-              <w:top w:val="nil"/>
-              <w:bottom w:val="single" w:sz="8" w:space="0" w:color="969696" w:themeColor="accent3"/>
-            </w:tcBorders>
           </w:tcPr>
           <w:p>
             <w:pPr>
@@ -1863,7 +1975,7 @@
     </w:p>
     <w:tbl>
       <w:tblPr>
-        <w:tblStyle w:val="LightShading-Accent3"/>
+        <w:tblStyle w:val="ListTable6Colorful-Accent1"/>
         <w:tblW w:w="0" w:type="auto"/>
         <w:tblLook w:val="04A0" w:firstRow="1" w:lastRow="0" w:firstColumn="1" w:lastColumn="0" w:noHBand="0" w:noVBand="1"/>
         <w:tblDescription w:val="Experience"/>
@@ -1945,7 +2057,13 @@
               <w:rPr>
                 <w:color w:val="auto"/>
               </w:rPr>
-              <w:t>Distributed Operations on Apache Spark.</w:t>
+              <w:t>Distributed Operations on Apache Spark</w:t>
+            </w:r>
+            <w:r>
+              <w:rPr>
+                <w:color w:val="auto"/>
+              </w:rPr>
+              <w:t xml:space="preserve"> – Arizona State University.</w:t>
             </w:r>
           </w:p>
           <w:p>
@@ -2243,7 +2361,7 @@
               <w:rPr>
                 <w:color w:val="auto"/>
               </w:rPr>
-              <w:t>.</w:t>
+              <w:t xml:space="preserve"> – Arizona State University.</w:t>
             </w:r>
           </w:p>
           <w:p>
@@ -2256,7 +2374,14 @@
                 <w:b w:val="0"/>
                 <w:color w:val="404040" w:themeColor="text1" w:themeTint="BF"/>
               </w:rPr>
-              <w:t>Developed a</w:t>
+              <w:t>Creat</w:t>
+            </w:r>
+            <w:r>
+              <w:rPr>
+                <w:b w:val="0"/>
+                <w:color w:val="404040" w:themeColor="text1" w:themeTint="BF"/>
+              </w:rPr>
+              <w:t>ed a</w:t>
             </w:r>
             <w:r>
               <w:rPr>
@@ -2324,7 +2449,14 @@
                 <w:b w:val="0"/>
                 <w:color w:val="404040" w:themeColor="text1" w:themeTint="BF"/>
               </w:rPr>
-              <w:t>Developed a Python script that</w:t>
+              <w:t>Wrote</w:t>
+            </w:r>
+            <w:r>
+              <w:rPr>
+                <w:b w:val="0"/>
+                <w:color w:val="404040" w:themeColor="text1" w:themeTint="BF"/>
+              </w:rPr>
+              <w:t xml:space="preserve"> a Python script that</w:t>
             </w:r>
             <w:r>
               <w:rPr>
@@ -2452,6 +2584,14 @@
               </w:rPr>
               <w:t xml:space="preserve"> Optimization over traditional platforms</w:t>
             </w:r>
+            <w:r>
+              <w:rPr>
+                <w:rFonts w:cs="Times New Roman"/>
+                <w:color w:val="000000" w:themeColor="text1"/>
+                <w:szCs w:val="19"/>
+              </w:rPr>
+              <w:t xml:space="preserve"> – Anna University.</w:t>
+            </w:r>
           </w:p>
           <w:p>
             <w:pPr>
@@ -2679,6 +2819,249 @@
                 <w:szCs w:val="19"/>
               </w:rPr>
               <w:t xml:space="preserve">Spring 2014 </w:t>
+            </w:r>
+          </w:p>
+        </w:tc>
+      </w:tr>
+    </w:tbl>
+    <w:p>
+      <w:pPr>
+        <w:spacing w:after="0"/>
+        <w:ind w:right="0"/>
+        <w:jc w:val="both"/>
+        <w:rPr>
+          <w:b/>
+          <w:color w:val="000000" w:themeColor="text1"/>
+          <w:sz w:val="22"/>
+          <w:szCs w:val="22"/>
+        </w:rPr>
+      </w:pPr>
+      <w:r>
+        <w:rPr>
+          <w:b/>
+          <w:color w:val="000000" w:themeColor="text1"/>
+          <w:sz w:val="22"/>
+          <w:szCs w:val="22"/>
+        </w:rPr>
+        <w:t>TECHNICAL SKILLS</w:t>
+      </w:r>
+    </w:p>
+    <w:tbl>
+      <w:tblPr>
+        <w:tblStyle w:val="ListTable6Colorful-Accent1"/>
+        <w:tblW w:w="11016" w:type="dxa"/>
+        <w:tblLook w:val="04A0" w:firstRow="1" w:lastRow="0" w:firstColumn="1" w:lastColumn="0" w:noHBand="0" w:noVBand="1"/>
+        <w:tblDescription w:val="Skills"/>
+      </w:tblPr>
+      <w:tblGrid>
+        <w:gridCol w:w="5508"/>
+        <w:gridCol w:w="5508"/>
+      </w:tblGrid>
+      <w:tr>
+        <w:trPr>
+          <w:cnfStyle w:val="100000000000" w:firstRow="1" w:lastRow="0" w:firstColumn="0" w:lastColumn="0" w:oddVBand="0" w:evenVBand="0" w:oddHBand="0" w:evenHBand="0" w:firstRowFirstColumn="0" w:firstRowLastColumn="0" w:lastRowFirstColumn="0" w:lastRowLastColumn="0"/>
+          <w:trHeight w:hRule="exact" w:val="58"/>
+        </w:trPr>
+        <w:tc>
+          <w:tcPr>
+            <w:cnfStyle w:val="001000000000" w:firstRow="0" w:lastRow="0" w:firstColumn="1" w:lastColumn="0" w:oddVBand="0" w:evenVBand="0" w:oddHBand="0" w:evenHBand="0" w:firstRowFirstColumn="0" w:firstRowLastColumn="0" w:lastRowFirstColumn="0" w:lastRowLastColumn="0"/>
+            <w:tcW w:w="0" w:type="auto"/>
+          </w:tcPr>
+          <w:p>
+            <w:pPr>
+              <w:jc w:val="both"/>
+            </w:pPr>
+          </w:p>
+        </w:tc>
+        <w:tc>
+          <w:tcPr>
+            <w:tcW w:w="0" w:type="auto"/>
+          </w:tcPr>
+          <w:p>
+            <w:pPr>
+              <w:jc w:val="both"/>
+              <w:cnfStyle w:val="100000000000" w:firstRow="1" w:lastRow="0" w:firstColumn="0" w:lastColumn="0" w:oddVBand="0" w:evenVBand="0" w:oddHBand="0" w:evenHBand="0" w:firstRowFirstColumn="0" w:firstRowLastColumn="0" w:lastRowFirstColumn="0" w:lastRowLastColumn="0"/>
+            </w:pPr>
+          </w:p>
+        </w:tc>
+      </w:tr>
+      <w:tr>
+        <w:trPr>
+          <w:cnfStyle w:val="000000100000" w:firstRow="0" w:lastRow="0" w:firstColumn="0" w:lastColumn="0" w:oddVBand="0" w:evenVBand="0" w:oddHBand="1" w:evenHBand="0" w:firstRowFirstColumn="0" w:firstRowLastColumn="0" w:lastRowFirstColumn="0" w:lastRowLastColumn="0"/>
+          <w:trHeight w:val="216"/>
+        </w:trPr>
+        <w:tc>
+          <w:tcPr>
+            <w:cnfStyle w:val="001000000000" w:firstRow="0" w:lastRow="0" w:firstColumn="1" w:lastColumn="0" w:oddVBand="0" w:evenVBand="0" w:oddHBand="0" w:evenHBand="0" w:firstRowFirstColumn="0" w:firstRowLastColumn="0" w:lastRowFirstColumn="0" w:lastRowLastColumn="0"/>
+            <w:tcW w:w="0" w:type="auto"/>
+            <w:gridSpan w:val="2"/>
+          </w:tcPr>
+          <w:p>
+            <w:pPr>
+              <w:jc w:val="both"/>
+            </w:pPr>
+            <w:r>
+              <w:rPr>
+                <w:color w:val="auto"/>
+              </w:rPr>
+              <w:t>Technologies:</w:t>
+            </w:r>
+            <w:r>
+              <w:t xml:space="preserve"> </w:t>
+            </w:r>
+            <w:r>
+              <w:rPr>
+                <w:color w:val="404040" w:themeColor="text1" w:themeTint="BF"/>
+              </w:rPr>
+              <w:t xml:space="preserve">HTML, CSS, JavaScript, AJAX, C, C++, Java, Python, Node.js, </w:t>
+            </w:r>
+            <w:r>
+              <w:rPr>
+                <w:color w:val="404040" w:themeColor="text1" w:themeTint="BF"/>
+              </w:rPr>
+              <w:t>PHP, MySQL,</w:t>
+            </w:r>
+            <w:r>
+              <w:rPr>
+                <w:color w:val="404040" w:themeColor="text1" w:themeTint="BF"/>
+              </w:rPr>
+              <w:t xml:space="preserve"> Android App Dev</w:t>
+            </w:r>
+            <w:r>
+              <w:rPr>
+                <w:color w:val="404040" w:themeColor="text1" w:themeTint="BF"/>
+              </w:rPr>
+              <w:t>, XML, LESS</w:t>
+            </w:r>
+            <w:r>
+              <w:rPr>
+                <w:color w:val="404040" w:themeColor="text1" w:themeTint="BF"/>
+              </w:rPr>
+              <w:t>.</w:t>
+            </w:r>
+          </w:p>
+          <w:p>
+            <w:pPr>
+              <w:jc w:val="both"/>
+            </w:pPr>
+            <w:r>
+              <w:rPr>
+                <w:color w:val="auto"/>
+              </w:rPr>
+              <w:t>Frameworks/Libraries:</w:t>
+            </w:r>
+            <w:r>
+              <w:t xml:space="preserve"> </w:t>
+            </w:r>
+            <w:r>
+              <w:rPr>
+                <w:color w:val="404040" w:themeColor="text1" w:themeTint="BF"/>
+              </w:rPr>
+              <w:t xml:space="preserve">jQuery, </w:t>
+            </w:r>
+            <w:proofErr w:type="spellStart"/>
+            <w:r>
+              <w:rPr>
+                <w:color w:val="404040" w:themeColor="text1" w:themeTint="BF"/>
+              </w:rPr>
+              <w:t>RaphaelJS</w:t>
+            </w:r>
+            <w:proofErr w:type="spellEnd"/>
+            <w:r>
+              <w:rPr>
+                <w:color w:val="404040" w:themeColor="text1" w:themeTint="BF"/>
+              </w:rPr>
+              <w:t xml:space="preserve">, Bootstrap, </w:t>
+            </w:r>
+            <w:proofErr w:type="spellStart"/>
+            <w:r>
+              <w:rPr>
+                <w:color w:val="404040" w:themeColor="text1" w:themeTint="BF"/>
+              </w:rPr>
+              <w:t>KeylemonJS</w:t>
+            </w:r>
+            <w:proofErr w:type="spellEnd"/>
+            <w:r>
+              <w:rPr>
+                <w:color w:val="404040" w:themeColor="text1" w:themeTint="BF"/>
+              </w:rPr>
+              <w:t xml:space="preserve">, </w:t>
+            </w:r>
+            <w:proofErr w:type="spellStart"/>
+            <w:r>
+              <w:rPr>
+                <w:color w:val="404040" w:themeColor="text1" w:themeTint="BF"/>
+              </w:rPr>
+              <w:t>jQueryUI</w:t>
+            </w:r>
+            <w:proofErr w:type="spellEnd"/>
+            <w:r>
+              <w:rPr>
+                <w:color w:val="404040" w:themeColor="text1" w:themeTint="BF"/>
+              </w:rPr>
+              <w:t xml:space="preserve">, </w:t>
+            </w:r>
+            <w:proofErr w:type="spellStart"/>
+            <w:r>
+              <w:rPr>
+                <w:color w:val="404040" w:themeColor="text1" w:themeTint="BF"/>
+              </w:rPr>
+              <w:t>AngularJS</w:t>
+            </w:r>
+            <w:proofErr w:type="spellEnd"/>
+            <w:r>
+              <w:rPr>
+                <w:color w:val="404040" w:themeColor="text1" w:themeTint="BF"/>
+              </w:rPr>
+              <w:t xml:space="preserve">, Mocha, </w:t>
+            </w:r>
+            <w:proofErr w:type="spellStart"/>
+            <w:r>
+              <w:rPr>
+                <w:color w:val="404040" w:themeColor="text1" w:themeTint="BF"/>
+              </w:rPr>
+              <w:t>Sinon</w:t>
+            </w:r>
+            <w:proofErr w:type="spellEnd"/>
+            <w:r>
+              <w:rPr>
+                <w:color w:val="404040" w:themeColor="text1" w:themeTint="BF"/>
+              </w:rPr>
+              <w:t xml:space="preserve">, </w:t>
+            </w:r>
+            <w:proofErr w:type="spellStart"/>
+            <w:r>
+              <w:rPr>
+                <w:color w:val="404040" w:themeColor="text1" w:themeTint="BF"/>
+              </w:rPr>
+              <w:t>ESLint</w:t>
+            </w:r>
+            <w:proofErr w:type="spellEnd"/>
+            <w:r>
+              <w:rPr>
+                <w:color w:val="404040" w:themeColor="text1" w:themeTint="BF"/>
+              </w:rPr>
+              <w:t xml:space="preserve">, </w:t>
+            </w:r>
+            <w:proofErr w:type="spellStart"/>
+            <w:r>
+              <w:rPr>
+                <w:color w:val="404040" w:themeColor="text1" w:themeTint="BF"/>
+              </w:rPr>
+              <w:t>JSHint</w:t>
+            </w:r>
+            <w:proofErr w:type="spellEnd"/>
+            <w:r>
+              <w:rPr>
+                <w:color w:val="404040" w:themeColor="text1" w:themeTint="BF"/>
+              </w:rPr>
+              <w:t>, Chai</w:t>
+            </w:r>
+            <w:r>
+              <w:rPr>
+                <w:color w:val="404040" w:themeColor="text1" w:themeTint="BF"/>
+              </w:rPr>
+              <w:t>.</w:t>
             </w:r>
           </w:p>
         </w:tc>
@@ -2717,7 +3100,7 @@
     </w:p>
     <w:tbl>
       <w:tblPr>
-        <w:tblStyle w:val="LightShading-Accent3"/>
+        <w:tblStyle w:val="ListTable6Colorful-Accent1"/>
         <w:tblW w:w="0" w:type="auto"/>
         <w:tblLook w:val="04A0" w:firstRow="1" w:lastRow="0" w:firstColumn="1" w:lastColumn="0" w:noHBand="0" w:noVBand="1"/>
         <w:tblDescription w:val="Experience"/>
@@ -2800,13 +3183,23 @@
                 <w:szCs w:val="19"/>
               </w:rPr>
             </w:pPr>
+            <w:proofErr w:type="spellStart"/>
             <w:r>
               <w:rPr>
                 <w:rFonts w:cs="Times New Roman"/>
                 <w:color w:val="000000"/>
                 <w:szCs w:val="19"/>
               </w:rPr>
-              <w:t>IdLink Systems</w:t>
+              <w:t>IdLink</w:t>
+            </w:r>
+            <w:proofErr w:type="spellEnd"/>
+            <w:r>
+              <w:rPr>
+                <w:rFonts w:cs="Times New Roman"/>
+                <w:color w:val="000000"/>
+                <w:szCs w:val="19"/>
+              </w:rPr>
+              <w:t xml:space="preserve"> Systems</w:t>
             </w:r>
           </w:p>
           <w:p>
@@ -2825,7 +3218,14 @@
                 <w:b w:val="0"/>
                 <w:color w:val="404040" w:themeColor="text1" w:themeTint="BF"/>
               </w:rPr>
-              <w:t xml:space="preserve">Developed a </w:t>
+              <w:t>Prototyp</w:t>
+            </w:r>
+            <w:r>
+              <w:rPr>
+                <w:b w:val="0"/>
+                <w:color w:val="404040" w:themeColor="text1" w:themeTint="BF"/>
+              </w:rPr>
+              <w:t xml:space="preserve">ed a </w:t>
             </w:r>
             <w:r>
               <w:rPr>
@@ -3198,7 +3598,14 @@
                 <w:b w:val="0"/>
                 <w:color w:val="404040" w:themeColor="text1" w:themeTint="BF"/>
               </w:rPr>
-              <w:t xml:space="preserve">Built a full blown inventory control system, complete with </w:t>
+              <w:t>Crafted</w:t>
+            </w:r>
+            <w:r>
+              <w:rPr>
+                <w:b w:val="0"/>
+                <w:color w:val="404040" w:themeColor="text1" w:themeTint="BF"/>
+              </w:rPr>
+              <w:t xml:space="preserve"> a full blown inventory control system, complete with </w:t>
             </w:r>
             <w:r>
               <w:rPr>
@@ -3238,7 +3645,23 @@
                 <w:b w:val="0"/>
                 <w:color w:val="404040" w:themeColor="text1" w:themeTint="BF"/>
               </w:rPr>
-              <w:t xml:space="preserve">(MS Excel .xls, </w:t>
+              <w:t>(MS Excel .</w:t>
+            </w:r>
+            <w:proofErr w:type="spellStart"/>
+            <w:r>
+              <w:rPr>
+                <w:b w:val="0"/>
+                <w:color w:val="404040" w:themeColor="text1" w:themeTint="BF"/>
+              </w:rPr>
+              <w:t>xls</w:t>
+            </w:r>
+            <w:proofErr w:type="spellEnd"/>
+            <w:r>
+              <w:rPr>
+                <w:b w:val="0"/>
+                <w:color w:val="404040" w:themeColor="text1" w:themeTint="BF"/>
+              </w:rPr>
+              <w:t xml:space="preserve">, </w:t>
             </w:r>
             <w:r>
               <w:rPr>
@@ -3429,7 +3852,7 @@
     </w:p>
     <w:tbl>
       <w:tblPr>
-        <w:tblStyle w:val="LightShading-Accent3"/>
+        <w:tblStyle w:val="ListTable6Colorful-Accent1"/>
         <w:tblW w:w="0" w:type="auto"/>
         <w:tblLook w:val="04A0" w:firstRow="1" w:lastRow="0" w:firstColumn="1" w:lastColumn="0" w:noHBand="0" w:noVBand="1"/>
         <w:tblDescription w:val="Education"/>
@@ -3705,203 +4128,6 @@
             </w:pPr>
             <w:r>
               <w:t>Aug 2011 – Mar 2014</w:t>
-            </w:r>
-          </w:p>
-        </w:tc>
-      </w:tr>
-    </w:tbl>
-    <w:p>
-      <w:pPr>
-        <w:spacing w:after="0"/>
-        <w:ind w:right="0"/>
-        <w:jc w:val="both"/>
-        <w:rPr>
-          <w:b/>
-          <w:color w:val="000000" w:themeColor="text1"/>
-          <w:sz w:val="22"/>
-          <w:szCs w:val="22"/>
-        </w:rPr>
-      </w:pPr>
-      <w:r>
-        <w:rPr>
-          <w:b/>
-          <w:color w:val="000000" w:themeColor="text1"/>
-          <w:sz w:val="22"/>
-          <w:szCs w:val="22"/>
-        </w:rPr>
-        <w:t>TECHNICAL SKILLS</w:t>
-      </w:r>
-    </w:p>
-    <w:tbl>
-      <w:tblPr>
-        <w:tblStyle w:val="LightShading-Accent3"/>
-        <w:tblW w:w="11016" w:type="dxa"/>
-        <w:tblBorders>
-          <w:bottom w:val="single" w:sz="4" w:space="0" w:color="7F7F7F" w:themeColor="text1" w:themeTint="80"/>
-          <w:insideH w:val="single" w:sz="4" w:space="0" w:color="7F7F7F" w:themeColor="text1" w:themeTint="80"/>
-          <w:insideV w:val="single" w:sz="4" w:space="0" w:color="auto"/>
-        </w:tblBorders>
-        <w:tblLook w:val="04A0" w:firstRow="1" w:lastRow="0" w:firstColumn="1" w:lastColumn="0" w:noHBand="0" w:noVBand="1"/>
-        <w:tblDescription w:val="Skills"/>
-      </w:tblPr>
-      <w:tblGrid>
-        <w:gridCol w:w="5508"/>
-        <w:gridCol w:w="5508"/>
-      </w:tblGrid>
-      <w:tr>
-        <w:trPr>
-          <w:cnfStyle w:val="100000000000" w:firstRow="1" w:lastRow="0" w:firstColumn="0" w:lastColumn="0" w:oddVBand="0" w:evenVBand="0" w:oddHBand="0" w:evenHBand="0" w:firstRowFirstColumn="0" w:firstRowLastColumn="0" w:lastRowFirstColumn="0" w:lastRowLastColumn="0"/>
-          <w:trHeight w:hRule="exact" w:val="58"/>
-        </w:trPr>
-        <w:tc>
-          <w:tcPr>
-            <w:cnfStyle w:val="001000000000" w:firstRow="0" w:lastRow="0" w:firstColumn="1" w:lastColumn="0" w:oddVBand="0" w:evenVBand="0" w:oddHBand="0" w:evenHBand="0" w:firstRowFirstColumn="0" w:firstRowLastColumn="0" w:lastRowFirstColumn="0" w:lastRowLastColumn="0"/>
-            <w:tcW w:w="0" w:type="auto"/>
-            <w:tcBorders>
-              <w:top w:val="none" w:sz="0" w:space="0" w:color="auto"/>
-              <w:left w:val="none" w:sz="0" w:space="0" w:color="auto"/>
-              <w:bottom w:val="single" w:sz="4" w:space="0" w:color="808080" w:themeColor="background1" w:themeShade="80"/>
-              <w:right w:val="none" w:sz="0" w:space="0" w:color="auto"/>
-            </w:tcBorders>
-          </w:tcPr>
-          <w:p>
-            <w:pPr>
-              <w:jc w:val="both"/>
-            </w:pPr>
-          </w:p>
-        </w:tc>
-        <w:tc>
-          <w:tcPr>
-            <w:tcW w:w="0" w:type="auto"/>
-            <w:tcBorders>
-              <w:top w:val="none" w:sz="0" w:space="0" w:color="auto"/>
-              <w:left w:val="none" w:sz="0" w:space="0" w:color="auto"/>
-              <w:bottom w:val="single" w:sz="4" w:space="0" w:color="808080" w:themeColor="background1" w:themeShade="80"/>
-              <w:right w:val="none" w:sz="0" w:space="0" w:color="auto"/>
-            </w:tcBorders>
-          </w:tcPr>
-          <w:p>
-            <w:pPr>
-              <w:jc w:val="both"/>
-              <w:cnfStyle w:val="100000000000" w:firstRow="1" w:lastRow="0" w:firstColumn="0" w:lastColumn="0" w:oddVBand="0" w:evenVBand="0" w:oddHBand="0" w:evenHBand="0" w:firstRowFirstColumn="0" w:firstRowLastColumn="0" w:lastRowFirstColumn="0" w:lastRowLastColumn="0"/>
-            </w:pPr>
-          </w:p>
-        </w:tc>
-      </w:tr>
-      <w:tr>
-        <w:trPr>
-          <w:cnfStyle w:val="000000100000" w:firstRow="0" w:lastRow="0" w:firstColumn="0" w:lastColumn="0" w:oddVBand="0" w:evenVBand="0" w:oddHBand="1" w:evenHBand="0" w:firstRowFirstColumn="0" w:firstRowLastColumn="0" w:lastRowFirstColumn="0" w:lastRowLastColumn="0"/>
-          <w:trHeight w:val="216"/>
-        </w:trPr>
-        <w:tc>
-          <w:tcPr>
-            <w:cnfStyle w:val="001000000000" w:firstRow="0" w:lastRow="0" w:firstColumn="1" w:lastColumn="0" w:oddVBand="0" w:evenVBand="0" w:oddHBand="0" w:evenHBand="0" w:firstRowFirstColumn="0" w:firstRowLastColumn="0" w:lastRowFirstColumn="0" w:lastRowLastColumn="0"/>
-            <w:tcW w:w="0" w:type="auto"/>
-            <w:gridSpan w:val="2"/>
-            <w:tcBorders>
-              <w:top w:val="single" w:sz="4" w:space="0" w:color="808080" w:themeColor="background1" w:themeShade="80"/>
-              <w:bottom w:val="single" w:sz="4" w:space="0" w:color="808080" w:themeColor="background1" w:themeShade="80"/>
-              <w:right w:val="none" w:sz="0" w:space="0" w:color="auto"/>
-            </w:tcBorders>
-          </w:tcPr>
-          <w:p>
-            <w:pPr>
-              <w:jc w:val="both"/>
-            </w:pPr>
-            <w:r>
-              <w:rPr>
-                <w:color w:val="auto"/>
-              </w:rPr>
-              <w:t>Technologies:</w:t>
-            </w:r>
-            <w:r>
-              <w:t xml:space="preserve"> </w:t>
-            </w:r>
-            <w:r>
-              <w:rPr>
-                <w:color w:val="404040" w:themeColor="text1" w:themeTint="BF"/>
-              </w:rPr>
-              <w:t>HTML, CSS, JavaScript, AJAX,</w:t>
-            </w:r>
-            <w:r>
-              <w:rPr>
-                <w:color w:val="404040" w:themeColor="text1" w:themeTint="BF"/>
-              </w:rPr>
-              <w:t xml:space="preserve"> C, C++, Java, Python, Node.js, </w:t>
-            </w:r>
-            <w:r>
-              <w:rPr>
-                <w:color w:val="404040" w:themeColor="text1" w:themeTint="BF"/>
-              </w:rPr>
-              <w:t>PHP, MySQL,</w:t>
-            </w:r>
-            <w:r>
-              <w:rPr>
-                <w:color w:val="404040" w:themeColor="text1" w:themeTint="BF"/>
-              </w:rPr>
-              <w:t xml:space="preserve"> Android App Dev</w:t>
-            </w:r>
-            <w:r>
-              <w:rPr>
-                <w:color w:val="404040" w:themeColor="text1" w:themeTint="BF"/>
-              </w:rPr>
-              <w:t>, XML, LESS</w:t>
-            </w:r>
-            <w:r>
-              <w:rPr>
-                <w:color w:val="404040" w:themeColor="text1" w:themeTint="BF"/>
-              </w:rPr>
-              <w:t>.</w:t>
-            </w:r>
-          </w:p>
-          <w:p>
-            <w:pPr>
-              <w:jc w:val="both"/>
-            </w:pPr>
-            <w:r>
-              <w:rPr>
-                <w:color w:val="auto"/>
-              </w:rPr>
-              <w:t>Frameworks/Libraries:</w:t>
-            </w:r>
-            <w:r>
-              <w:t xml:space="preserve"> </w:t>
-            </w:r>
-            <w:r>
-              <w:rPr>
-                <w:color w:val="404040" w:themeColor="text1" w:themeTint="BF"/>
-              </w:rPr>
-              <w:t>jQuery, RaphaelJS, Bootstrap, KeylemonJS, jQueryUI</w:t>
-            </w:r>
-            <w:r>
-              <w:rPr>
-                <w:color w:val="404040" w:themeColor="text1" w:themeTint="BF"/>
-              </w:rPr>
-              <w:t>, AngularJS</w:t>
-            </w:r>
-            <w:r>
-              <w:rPr>
-                <w:color w:val="404040" w:themeColor="text1" w:themeTint="BF"/>
-              </w:rPr>
-              <w:t xml:space="preserve">, Mocha, Sinon, ESLint, </w:t>
-            </w:r>
-            <w:r>
-              <w:rPr>
-                <w:color w:val="404040" w:themeColor="text1" w:themeTint="BF"/>
-              </w:rPr>
-              <w:t xml:space="preserve">JSHint, </w:t>
-            </w:r>
-            <w:r>
-              <w:rPr>
-                <w:color w:val="404040" w:themeColor="text1" w:themeTint="BF"/>
-              </w:rPr>
-              <w:t>Chai</w:t>
-            </w:r>
-            <w:r>
-              <w:rPr>
-                <w:color w:val="404040" w:themeColor="text1" w:themeTint="BF"/>
-              </w:rPr>
-              <w:t>.</w:t>
             </w:r>
           </w:p>
         </w:tc>
@@ -6096,6 +6322,1093 @@
       <w:szCs w:val="18"/>
     </w:rPr>
   </w:style>
+  <w:style w:type="table" w:styleId="ListTable1Light-Accent1">
+    <w:name w:val="List Table 1 Light Accent 1"/>
+    <w:basedOn w:val="TableNormal"/>
+    <w:uiPriority w:val="46"/>
+    <w:rsid w:val="007C79DF"/>
+    <w:pPr>
+      <w:spacing w:after="0"/>
+    </w:pPr>
+    <w:tblPr>
+      <w:tblStyleRowBandSize w:val="1"/>
+      <w:tblStyleColBandSize w:val="1"/>
+      <w:tblInd w:w="0" w:type="dxa"/>
+      <w:tblCellMar>
+        <w:top w:w="0" w:type="dxa"/>
+        <w:left w:w="108" w:type="dxa"/>
+        <w:bottom w:w="0" w:type="dxa"/>
+        <w:right w:w="108" w:type="dxa"/>
+      </w:tblCellMar>
+    </w:tblPr>
+    <w:tblStylePr w:type="firstRow">
+      <w:rPr>
+        <w:b/>
+        <w:bCs/>
+      </w:rPr>
+      <w:tblPr/>
+      <w:tcPr>
+        <w:tcBorders>
+          <w:bottom w:val="single" w:sz="4" w:space="0" w:color="EAEAEA" w:themeColor="accent1" w:themeTint="99"/>
+        </w:tcBorders>
+      </w:tcPr>
+    </w:tblStylePr>
+    <w:tblStylePr w:type="lastRow">
+      <w:rPr>
+        <w:b/>
+        <w:bCs/>
+      </w:rPr>
+      <w:tblPr/>
+      <w:tcPr>
+        <w:tcBorders>
+          <w:top w:val="single" w:sz="4" w:space="0" w:color="EAEAEA" w:themeColor="accent1" w:themeTint="99"/>
+        </w:tcBorders>
+      </w:tcPr>
+    </w:tblStylePr>
+    <w:tblStylePr w:type="firstCol">
+      <w:rPr>
+        <w:b/>
+        <w:bCs/>
+      </w:rPr>
+    </w:tblStylePr>
+    <w:tblStylePr w:type="lastCol">
+      <w:rPr>
+        <w:b/>
+        <w:bCs/>
+      </w:rPr>
+    </w:tblStylePr>
+    <w:tblStylePr w:type="band1Vert">
+      <w:tblPr/>
+      <w:tcPr>
+        <w:shd w:val="clear" w:color="auto" w:fill="F8F8F8" w:themeFill="accent1" w:themeFillTint="33"/>
+      </w:tcPr>
+    </w:tblStylePr>
+    <w:tblStylePr w:type="band1Horz">
+      <w:tblPr/>
+      <w:tcPr>
+        <w:shd w:val="clear" w:color="auto" w:fill="F8F8F8" w:themeFill="accent1" w:themeFillTint="33"/>
+      </w:tcPr>
+    </w:tblStylePr>
+  </w:style>
+  <w:style w:type="table" w:styleId="ListTable1Light">
+    <w:name w:val="List Table 1 Light"/>
+    <w:basedOn w:val="TableNormal"/>
+    <w:uiPriority w:val="46"/>
+    <w:rsid w:val="007C79DF"/>
+    <w:pPr>
+      <w:spacing w:after="0"/>
+    </w:pPr>
+    <w:tblPr>
+      <w:tblStyleRowBandSize w:val="1"/>
+      <w:tblStyleColBandSize w:val="1"/>
+      <w:tblInd w:w="0" w:type="dxa"/>
+      <w:tblCellMar>
+        <w:top w:w="0" w:type="dxa"/>
+        <w:left w:w="108" w:type="dxa"/>
+        <w:bottom w:w="0" w:type="dxa"/>
+        <w:right w:w="108" w:type="dxa"/>
+      </w:tblCellMar>
+    </w:tblPr>
+    <w:tblStylePr w:type="firstRow">
+      <w:rPr>
+        <w:b/>
+        <w:bCs/>
+      </w:rPr>
+      <w:tblPr/>
+      <w:tcPr>
+        <w:tcBorders>
+          <w:bottom w:val="single" w:sz="4" w:space="0" w:color="666666" w:themeColor="text1" w:themeTint="99"/>
+        </w:tcBorders>
+      </w:tcPr>
+    </w:tblStylePr>
+    <w:tblStylePr w:type="lastRow">
+      <w:rPr>
+        <w:b/>
+        <w:bCs/>
+      </w:rPr>
+      <w:tblPr/>
+      <w:tcPr>
+        <w:tcBorders>
+          <w:top w:val="single" w:sz="4" w:space="0" w:color="666666" w:themeColor="text1" w:themeTint="99"/>
+        </w:tcBorders>
+      </w:tcPr>
+    </w:tblStylePr>
+    <w:tblStylePr w:type="firstCol">
+      <w:rPr>
+        <w:b/>
+        <w:bCs/>
+      </w:rPr>
+    </w:tblStylePr>
+    <w:tblStylePr w:type="lastCol">
+      <w:rPr>
+        <w:b/>
+        <w:bCs/>
+      </w:rPr>
+    </w:tblStylePr>
+    <w:tblStylePr w:type="band1Vert">
+      <w:tblPr/>
+      <w:tcPr>
+        <w:shd w:val="clear" w:color="auto" w:fill="CCCCCC" w:themeFill="text1" w:themeFillTint="33"/>
+      </w:tcPr>
+    </w:tblStylePr>
+    <w:tblStylePr w:type="band1Horz">
+      <w:tblPr/>
+      <w:tcPr>
+        <w:shd w:val="clear" w:color="auto" w:fill="CCCCCC" w:themeFill="text1" w:themeFillTint="33"/>
+      </w:tcPr>
+    </w:tblStylePr>
+  </w:style>
+  <w:style w:type="table" w:styleId="GridTable7Colorful-Accent5">
+    <w:name w:val="Grid Table 7 Colorful Accent 5"/>
+    <w:basedOn w:val="TableNormal"/>
+    <w:uiPriority w:val="52"/>
+    <w:rsid w:val="007C79DF"/>
+    <w:pPr>
+      <w:spacing w:after="0"/>
+    </w:pPr>
+    <w:rPr>
+      <w:color w:val="474747" w:themeColor="accent5" w:themeShade="BF"/>
+    </w:rPr>
+    <w:tblPr>
+      <w:tblStyleRowBandSize w:val="1"/>
+      <w:tblStyleColBandSize w:val="1"/>
+      <w:tblInd w:w="0" w:type="dxa"/>
+      <w:tblBorders>
+        <w:top w:val="single" w:sz="4" w:space="0" w:color="9F9F9F" w:themeColor="accent5" w:themeTint="99"/>
+        <w:left w:val="single" w:sz="4" w:space="0" w:color="9F9F9F" w:themeColor="accent5" w:themeTint="99"/>
+        <w:bottom w:val="single" w:sz="4" w:space="0" w:color="9F9F9F" w:themeColor="accent5" w:themeTint="99"/>
+        <w:right w:val="single" w:sz="4" w:space="0" w:color="9F9F9F" w:themeColor="accent5" w:themeTint="99"/>
+        <w:insideH w:val="single" w:sz="4" w:space="0" w:color="9F9F9F" w:themeColor="accent5" w:themeTint="99"/>
+        <w:insideV w:val="single" w:sz="4" w:space="0" w:color="9F9F9F" w:themeColor="accent5" w:themeTint="99"/>
+      </w:tblBorders>
+      <w:tblCellMar>
+        <w:top w:w="0" w:type="dxa"/>
+        <w:left w:w="108" w:type="dxa"/>
+        <w:bottom w:w="0" w:type="dxa"/>
+        <w:right w:w="108" w:type="dxa"/>
+      </w:tblCellMar>
+    </w:tblPr>
+    <w:tblStylePr w:type="firstRow">
+      <w:rPr>
+        <w:b/>
+        <w:bCs/>
+      </w:rPr>
+      <w:tblPr/>
+      <w:tcPr>
+        <w:tcBorders>
+          <w:top w:val="nil"/>
+          <w:left w:val="nil"/>
+          <w:right w:val="nil"/>
+          <w:insideH w:val="nil"/>
+          <w:insideV w:val="nil"/>
+        </w:tcBorders>
+        <w:shd w:val="clear" w:color="auto" w:fill="FFFFFF" w:themeFill="background1"/>
+      </w:tcPr>
+    </w:tblStylePr>
+    <w:tblStylePr w:type="lastRow">
+      <w:rPr>
+        <w:b/>
+        <w:bCs/>
+      </w:rPr>
+      <w:tblPr/>
+      <w:tcPr>
+        <w:tcBorders>
+          <w:left w:val="nil"/>
+          <w:bottom w:val="nil"/>
+          <w:right w:val="nil"/>
+          <w:insideH w:val="nil"/>
+          <w:insideV w:val="nil"/>
+        </w:tcBorders>
+        <w:shd w:val="clear" w:color="auto" w:fill="FFFFFF" w:themeFill="background1"/>
+      </w:tcPr>
+    </w:tblStylePr>
+    <w:tblStylePr w:type="firstCol">
+      <w:pPr>
+        <w:jc w:val="right"/>
+      </w:pPr>
+      <w:rPr>
+        <w:i/>
+        <w:iCs/>
+      </w:rPr>
+      <w:tblPr/>
+      <w:tcPr>
+        <w:tcBorders>
+          <w:top w:val="nil"/>
+          <w:left w:val="nil"/>
+          <w:bottom w:val="nil"/>
+          <w:insideH w:val="nil"/>
+          <w:insideV w:val="nil"/>
+        </w:tcBorders>
+        <w:shd w:val="clear" w:color="auto" w:fill="FFFFFF" w:themeFill="background1"/>
+      </w:tcPr>
+    </w:tblStylePr>
+    <w:tblStylePr w:type="lastCol">
+      <w:rPr>
+        <w:i/>
+        <w:iCs/>
+      </w:rPr>
+      <w:tblPr/>
+      <w:tcPr>
+        <w:tcBorders>
+          <w:top w:val="nil"/>
+          <w:bottom w:val="nil"/>
+          <w:right w:val="nil"/>
+          <w:insideH w:val="nil"/>
+          <w:insideV w:val="nil"/>
+        </w:tcBorders>
+        <w:shd w:val="clear" w:color="auto" w:fill="FFFFFF" w:themeFill="background1"/>
+      </w:tcPr>
+    </w:tblStylePr>
+    <w:tblStylePr w:type="band1Vert">
+      <w:tblPr/>
+      <w:tcPr>
+        <w:shd w:val="clear" w:color="auto" w:fill="DFDFDF" w:themeFill="accent5" w:themeFillTint="33"/>
+      </w:tcPr>
+    </w:tblStylePr>
+    <w:tblStylePr w:type="band1Horz">
+      <w:tblPr/>
+      <w:tcPr>
+        <w:shd w:val="clear" w:color="auto" w:fill="DFDFDF" w:themeFill="accent5" w:themeFillTint="33"/>
+      </w:tcPr>
+    </w:tblStylePr>
+    <w:tblStylePr w:type="neCell">
+      <w:tblPr/>
+      <w:tcPr>
+        <w:tcBorders>
+          <w:bottom w:val="single" w:sz="4" w:space="0" w:color="9F9F9F" w:themeColor="accent5" w:themeTint="99"/>
+        </w:tcBorders>
+      </w:tcPr>
+    </w:tblStylePr>
+    <w:tblStylePr w:type="nwCell">
+      <w:tblPr/>
+      <w:tcPr>
+        <w:tcBorders>
+          <w:bottom w:val="single" w:sz="4" w:space="0" w:color="9F9F9F" w:themeColor="accent5" w:themeTint="99"/>
+        </w:tcBorders>
+      </w:tcPr>
+    </w:tblStylePr>
+    <w:tblStylePr w:type="seCell">
+      <w:tblPr/>
+      <w:tcPr>
+        <w:tcBorders>
+          <w:top w:val="single" w:sz="4" w:space="0" w:color="9F9F9F" w:themeColor="accent5" w:themeTint="99"/>
+        </w:tcBorders>
+      </w:tcPr>
+    </w:tblStylePr>
+    <w:tblStylePr w:type="swCell">
+      <w:tblPr/>
+      <w:tcPr>
+        <w:tcBorders>
+          <w:top w:val="single" w:sz="4" w:space="0" w:color="9F9F9F" w:themeColor="accent5" w:themeTint="99"/>
+        </w:tcBorders>
+      </w:tcPr>
+    </w:tblStylePr>
+  </w:style>
+  <w:style w:type="table" w:styleId="GridTable7Colorful-Accent4">
+    <w:name w:val="Grid Table 7 Colorful Accent 4"/>
+    <w:basedOn w:val="TableNormal"/>
+    <w:uiPriority w:val="52"/>
+    <w:rsid w:val="007C79DF"/>
+    <w:pPr>
+      <w:spacing w:after="0"/>
+    </w:pPr>
+    <w:rPr>
+      <w:color w:val="5F5F5F" w:themeColor="accent4" w:themeShade="BF"/>
+    </w:rPr>
+    <w:tblPr>
+      <w:tblStyleRowBandSize w:val="1"/>
+      <w:tblStyleColBandSize w:val="1"/>
+      <w:tblInd w:w="0" w:type="dxa"/>
+      <w:tblBorders>
+        <w:top w:val="single" w:sz="4" w:space="0" w:color="B2B2B2" w:themeColor="accent4" w:themeTint="99"/>
+        <w:left w:val="single" w:sz="4" w:space="0" w:color="B2B2B2" w:themeColor="accent4" w:themeTint="99"/>
+        <w:bottom w:val="single" w:sz="4" w:space="0" w:color="B2B2B2" w:themeColor="accent4" w:themeTint="99"/>
+        <w:right w:val="single" w:sz="4" w:space="0" w:color="B2B2B2" w:themeColor="accent4" w:themeTint="99"/>
+        <w:insideH w:val="single" w:sz="4" w:space="0" w:color="B2B2B2" w:themeColor="accent4" w:themeTint="99"/>
+        <w:insideV w:val="single" w:sz="4" w:space="0" w:color="B2B2B2" w:themeColor="accent4" w:themeTint="99"/>
+      </w:tblBorders>
+      <w:tblCellMar>
+        <w:top w:w="0" w:type="dxa"/>
+        <w:left w:w="108" w:type="dxa"/>
+        <w:bottom w:w="0" w:type="dxa"/>
+        <w:right w:w="108" w:type="dxa"/>
+      </w:tblCellMar>
+    </w:tblPr>
+    <w:tblStylePr w:type="firstRow">
+      <w:rPr>
+        <w:b/>
+        <w:bCs/>
+      </w:rPr>
+      <w:tblPr/>
+      <w:tcPr>
+        <w:tcBorders>
+          <w:top w:val="nil"/>
+          <w:left w:val="nil"/>
+          <w:right w:val="nil"/>
+          <w:insideH w:val="nil"/>
+          <w:insideV w:val="nil"/>
+        </w:tcBorders>
+        <w:shd w:val="clear" w:color="auto" w:fill="FFFFFF" w:themeFill="background1"/>
+      </w:tcPr>
+    </w:tblStylePr>
+    <w:tblStylePr w:type="lastRow">
+      <w:rPr>
+        <w:b/>
+        <w:bCs/>
+      </w:rPr>
+      <w:tblPr/>
+      <w:tcPr>
+        <w:tcBorders>
+          <w:left w:val="nil"/>
+          <w:bottom w:val="nil"/>
+          <w:right w:val="nil"/>
+          <w:insideH w:val="nil"/>
+          <w:insideV w:val="nil"/>
+        </w:tcBorders>
+        <w:shd w:val="clear" w:color="auto" w:fill="FFFFFF" w:themeFill="background1"/>
+      </w:tcPr>
+    </w:tblStylePr>
+    <w:tblStylePr w:type="firstCol">
+      <w:pPr>
+        <w:jc w:val="right"/>
+      </w:pPr>
+      <w:rPr>
+        <w:i/>
+        <w:iCs/>
+      </w:rPr>
+      <w:tblPr/>
+      <w:tcPr>
+        <w:tcBorders>
+          <w:top w:val="nil"/>
+          <w:left w:val="nil"/>
+          <w:bottom w:val="nil"/>
+          <w:insideH w:val="nil"/>
+          <w:insideV w:val="nil"/>
+        </w:tcBorders>
+        <w:shd w:val="clear" w:color="auto" w:fill="FFFFFF" w:themeFill="background1"/>
+      </w:tcPr>
+    </w:tblStylePr>
+    <w:tblStylePr w:type="lastCol">
+      <w:rPr>
+        <w:i/>
+        <w:iCs/>
+      </w:rPr>
+      <w:tblPr/>
+      <w:tcPr>
+        <w:tcBorders>
+          <w:top w:val="nil"/>
+          <w:bottom w:val="nil"/>
+          <w:right w:val="nil"/>
+          <w:insideH w:val="nil"/>
+          <w:insideV w:val="nil"/>
+        </w:tcBorders>
+        <w:shd w:val="clear" w:color="auto" w:fill="FFFFFF" w:themeFill="background1"/>
+      </w:tcPr>
+    </w:tblStylePr>
+    <w:tblStylePr w:type="band1Vert">
+      <w:tblPr/>
+      <w:tcPr>
+        <w:shd w:val="clear" w:color="auto" w:fill="E5E5E5" w:themeFill="accent4" w:themeFillTint="33"/>
+      </w:tcPr>
+    </w:tblStylePr>
+    <w:tblStylePr w:type="band1Horz">
+      <w:tblPr/>
+      <w:tcPr>
+        <w:shd w:val="clear" w:color="auto" w:fill="E5E5E5" w:themeFill="accent4" w:themeFillTint="33"/>
+      </w:tcPr>
+    </w:tblStylePr>
+    <w:tblStylePr w:type="neCell">
+      <w:tblPr/>
+      <w:tcPr>
+        <w:tcBorders>
+          <w:bottom w:val="single" w:sz="4" w:space="0" w:color="B2B2B2" w:themeColor="accent4" w:themeTint="99"/>
+        </w:tcBorders>
+      </w:tcPr>
+    </w:tblStylePr>
+    <w:tblStylePr w:type="nwCell">
+      <w:tblPr/>
+      <w:tcPr>
+        <w:tcBorders>
+          <w:bottom w:val="single" w:sz="4" w:space="0" w:color="B2B2B2" w:themeColor="accent4" w:themeTint="99"/>
+        </w:tcBorders>
+      </w:tcPr>
+    </w:tblStylePr>
+    <w:tblStylePr w:type="seCell">
+      <w:tblPr/>
+      <w:tcPr>
+        <w:tcBorders>
+          <w:top w:val="single" w:sz="4" w:space="0" w:color="B2B2B2" w:themeColor="accent4" w:themeTint="99"/>
+        </w:tcBorders>
+      </w:tcPr>
+    </w:tblStylePr>
+    <w:tblStylePr w:type="swCell">
+      <w:tblPr/>
+      <w:tcPr>
+        <w:tcBorders>
+          <w:top w:val="single" w:sz="4" w:space="0" w:color="B2B2B2" w:themeColor="accent4" w:themeTint="99"/>
+        </w:tcBorders>
+      </w:tcPr>
+    </w:tblStylePr>
+  </w:style>
+  <w:style w:type="table" w:styleId="GridTable7Colorful-Accent2">
+    <w:name w:val="Grid Table 7 Colorful Accent 2"/>
+    <w:basedOn w:val="TableNormal"/>
+    <w:uiPriority w:val="52"/>
+    <w:rsid w:val="007C79DF"/>
+    <w:pPr>
+      <w:spacing w:after="0"/>
+    </w:pPr>
+    <w:rPr>
+      <w:color w:val="858585" w:themeColor="accent2" w:themeShade="BF"/>
+    </w:rPr>
+    <w:tblPr>
+      <w:tblStyleRowBandSize w:val="1"/>
+      <w:tblStyleColBandSize w:val="1"/>
+      <w:tblInd w:w="0" w:type="dxa"/>
+      <w:tblBorders>
+        <w:top w:val="single" w:sz="4" w:space="0" w:color="D0D0D0" w:themeColor="accent2" w:themeTint="99"/>
+        <w:left w:val="single" w:sz="4" w:space="0" w:color="D0D0D0" w:themeColor="accent2" w:themeTint="99"/>
+        <w:bottom w:val="single" w:sz="4" w:space="0" w:color="D0D0D0" w:themeColor="accent2" w:themeTint="99"/>
+        <w:right w:val="single" w:sz="4" w:space="0" w:color="D0D0D0" w:themeColor="accent2" w:themeTint="99"/>
+        <w:insideH w:val="single" w:sz="4" w:space="0" w:color="D0D0D0" w:themeColor="accent2" w:themeTint="99"/>
+        <w:insideV w:val="single" w:sz="4" w:space="0" w:color="D0D0D0" w:themeColor="accent2" w:themeTint="99"/>
+      </w:tblBorders>
+      <w:tblCellMar>
+        <w:top w:w="0" w:type="dxa"/>
+        <w:left w:w="108" w:type="dxa"/>
+        <w:bottom w:w="0" w:type="dxa"/>
+        <w:right w:w="108" w:type="dxa"/>
+      </w:tblCellMar>
+    </w:tblPr>
+    <w:tblStylePr w:type="firstRow">
+      <w:rPr>
+        <w:b/>
+        <w:bCs/>
+      </w:rPr>
+      <w:tblPr/>
+      <w:tcPr>
+        <w:tcBorders>
+          <w:top w:val="nil"/>
+          <w:left w:val="nil"/>
+          <w:right w:val="nil"/>
+          <w:insideH w:val="nil"/>
+          <w:insideV w:val="nil"/>
+        </w:tcBorders>
+        <w:shd w:val="clear" w:color="auto" w:fill="FFFFFF" w:themeFill="background1"/>
+      </w:tcPr>
+    </w:tblStylePr>
+    <w:tblStylePr w:type="lastRow">
+      <w:rPr>
+        <w:b/>
+        <w:bCs/>
+      </w:rPr>
+      <w:tblPr/>
+      <w:tcPr>
+        <w:tcBorders>
+          <w:left w:val="nil"/>
+          <w:bottom w:val="nil"/>
+          <w:right w:val="nil"/>
+          <w:insideH w:val="nil"/>
+          <w:insideV w:val="nil"/>
+        </w:tcBorders>
+        <w:shd w:val="clear" w:color="auto" w:fill="FFFFFF" w:themeFill="background1"/>
+      </w:tcPr>
+    </w:tblStylePr>
+    <w:tblStylePr w:type="firstCol">
+      <w:pPr>
+        <w:jc w:val="right"/>
+      </w:pPr>
+      <w:rPr>
+        <w:i/>
+        <w:iCs/>
+      </w:rPr>
+      <w:tblPr/>
+      <w:tcPr>
+        <w:tcBorders>
+          <w:top w:val="nil"/>
+          <w:left w:val="nil"/>
+          <w:bottom w:val="nil"/>
+          <w:insideH w:val="nil"/>
+          <w:insideV w:val="nil"/>
+        </w:tcBorders>
+        <w:shd w:val="clear" w:color="auto" w:fill="FFFFFF" w:themeFill="background1"/>
+      </w:tcPr>
+    </w:tblStylePr>
+    <w:tblStylePr w:type="lastCol">
+      <w:rPr>
+        <w:i/>
+        <w:iCs/>
+      </w:rPr>
+      <w:tblPr/>
+      <w:tcPr>
+        <w:tcBorders>
+          <w:top w:val="nil"/>
+          <w:bottom w:val="nil"/>
+          <w:right w:val="nil"/>
+          <w:insideH w:val="nil"/>
+          <w:insideV w:val="nil"/>
+        </w:tcBorders>
+        <w:shd w:val="clear" w:color="auto" w:fill="FFFFFF" w:themeFill="background1"/>
+      </w:tcPr>
+    </w:tblStylePr>
+    <w:tblStylePr w:type="band1Vert">
+      <w:tblPr/>
+      <w:tcPr>
+        <w:shd w:val="clear" w:color="auto" w:fill="EFEFEF" w:themeFill="accent2" w:themeFillTint="33"/>
+      </w:tcPr>
+    </w:tblStylePr>
+    <w:tblStylePr w:type="band1Horz">
+      <w:tblPr/>
+      <w:tcPr>
+        <w:shd w:val="clear" w:color="auto" w:fill="EFEFEF" w:themeFill="accent2" w:themeFillTint="33"/>
+      </w:tcPr>
+    </w:tblStylePr>
+    <w:tblStylePr w:type="neCell">
+      <w:tblPr/>
+      <w:tcPr>
+        <w:tcBorders>
+          <w:bottom w:val="single" w:sz="4" w:space="0" w:color="D0D0D0" w:themeColor="accent2" w:themeTint="99"/>
+        </w:tcBorders>
+      </w:tcPr>
+    </w:tblStylePr>
+    <w:tblStylePr w:type="nwCell">
+      <w:tblPr/>
+      <w:tcPr>
+        <w:tcBorders>
+          <w:bottom w:val="single" w:sz="4" w:space="0" w:color="D0D0D0" w:themeColor="accent2" w:themeTint="99"/>
+        </w:tcBorders>
+      </w:tcPr>
+    </w:tblStylePr>
+    <w:tblStylePr w:type="seCell">
+      <w:tblPr/>
+      <w:tcPr>
+        <w:tcBorders>
+          <w:top w:val="single" w:sz="4" w:space="0" w:color="D0D0D0" w:themeColor="accent2" w:themeTint="99"/>
+        </w:tcBorders>
+      </w:tcPr>
+    </w:tblStylePr>
+    <w:tblStylePr w:type="swCell">
+      <w:tblPr/>
+      <w:tcPr>
+        <w:tcBorders>
+          <w:top w:val="single" w:sz="4" w:space="0" w:color="D0D0D0" w:themeColor="accent2" w:themeTint="99"/>
+        </w:tcBorders>
+      </w:tcPr>
+    </w:tblStylePr>
+  </w:style>
+  <w:style w:type="table" w:styleId="GridTable7Colorful-Accent3">
+    <w:name w:val="Grid Table 7 Colorful Accent 3"/>
+    <w:basedOn w:val="TableNormal"/>
+    <w:uiPriority w:val="52"/>
+    <w:rsid w:val="007C79DF"/>
+    <w:pPr>
+      <w:spacing w:after="0"/>
+    </w:pPr>
+    <w:rPr>
+      <w:color w:val="707070" w:themeColor="accent3" w:themeShade="BF"/>
+    </w:rPr>
+    <w:tblPr>
+      <w:tblStyleRowBandSize w:val="1"/>
+      <w:tblStyleColBandSize w:val="1"/>
+      <w:tblInd w:w="0" w:type="dxa"/>
+      <w:tblBorders>
+        <w:top w:val="single" w:sz="4" w:space="0" w:color="C0C0C0" w:themeColor="accent3" w:themeTint="99"/>
+        <w:left w:val="single" w:sz="4" w:space="0" w:color="C0C0C0" w:themeColor="accent3" w:themeTint="99"/>
+        <w:bottom w:val="single" w:sz="4" w:space="0" w:color="C0C0C0" w:themeColor="accent3" w:themeTint="99"/>
+        <w:right w:val="single" w:sz="4" w:space="0" w:color="C0C0C0" w:themeColor="accent3" w:themeTint="99"/>
+        <w:insideH w:val="single" w:sz="4" w:space="0" w:color="C0C0C0" w:themeColor="accent3" w:themeTint="99"/>
+        <w:insideV w:val="single" w:sz="4" w:space="0" w:color="C0C0C0" w:themeColor="accent3" w:themeTint="99"/>
+      </w:tblBorders>
+      <w:tblCellMar>
+        <w:top w:w="0" w:type="dxa"/>
+        <w:left w:w="108" w:type="dxa"/>
+        <w:bottom w:w="0" w:type="dxa"/>
+        <w:right w:w="108" w:type="dxa"/>
+      </w:tblCellMar>
+    </w:tblPr>
+    <w:tblStylePr w:type="firstRow">
+      <w:rPr>
+        <w:b/>
+        <w:bCs/>
+      </w:rPr>
+      <w:tblPr/>
+      <w:tcPr>
+        <w:tcBorders>
+          <w:top w:val="nil"/>
+          <w:left w:val="nil"/>
+          <w:right w:val="nil"/>
+          <w:insideH w:val="nil"/>
+          <w:insideV w:val="nil"/>
+        </w:tcBorders>
+        <w:shd w:val="clear" w:color="auto" w:fill="FFFFFF" w:themeFill="background1"/>
+      </w:tcPr>
+    </w:tblStylePr>
+    <w:tblStylePr w:type="lastRow">
+      <w:rPr>
+        <w:b/>
+        <w:bCs/>
+      </w:rPr>
+      <w:tblPr/>
+      <w:tcPr>
+        <w:tcBorders>
+          <w:left w:val="nil"/>
+          <w:bottom w:val="nil"/>
+          <w:right w:val="nil"/>
+          <w:insideH w:val="nil"/>
+          <w:insideV w:val="nil"/>
+        </w:tcBorders>
+        <w:shd w:val="clear" w:color="auto" w:fill="FFFFFF" w:themeFill="background1"/>
+      </w:tcPr>
+    </w:tblStylePr>
+    <w:tblStylePr w:type="firstCol">
+      <w:pPr>
+        <w:jc w:val="right"/>
+      </w:pPr>
+      <w:rPr>
+        <w:i/>
+        <w:iCs/>
+      </w:rPr>
+      <w:tblPr/>
+      <w:tcPr>
+        <w:tcBorders>
+          <w:top w:val="nil"/>
+          <w:left w:val="nil"/>
+          <w:bottom w:val="nil"/>
+          <w:insideH w:val="nil"/>
+          <w:insideV w:val="nil"/>
+        </w:tcBorders>
+        <w:shd w:val="clear" w:color="auto" w:fill="FFFFFF" w:themeFill="background1"/>
+      </w:tcPr>
+    </w:tblStylePr>
+    <w:tblStylePr w:type="lastCol">
+      <w:rPr>
+        <w:i/>
+        <w:iCs/>
+      </w:rPr>
+      <w:tblPr/>
+      <w:tcPr>
+        <w:tcBorders>
+          <w:top w:val="nil"/>
+          <w:bottom w:val="nil"/>
+          <w:right w:val="nil"/>
+          <w:insideH w:val="nil"/>
+          <w:insideV w:val="nil"/>
+        </w:tcBorders>
+        <w:shd w:val="clear" w:color="auto" w:fill="FFFFFF" w:themeFill="background1"/>
+      </w:tcPr>
+    </w:tblStylePr>
+    <w:tblStylePr w:type="band1Vert">
+      <w:tblPr/>
+      <w:tcPr>
+        <w:shd w:val="clear" w:color="auto" w:fill="EAEAEA" w:themeFill="accent3" w:themeFillTint="33"/>
+      </w:tcPr>
+    </w:tblStylePr>
+    <w:tblStylePr w:type="band1Horz">
+      <w:tblPr/>
+      <w:tcPr>
+        <w:shd w:val="clear" w:color="auto" w:fill="EAEAEA" w:themeFill="accent3" w:themeFillTint="33"/>
+      </w:tcPr>
+    </w:tblStylePr>
+    <w:tblStylePr w:type="neCell">
+      <w:tblPr/>
+      <w:tcPr>
+        <w:tcBorders>
+          <w:bottom w:val="single" w:sz="4" w:space="0" w:color="C0C0C0" w:themeColor="accent3" w:themeTint="99"/>
+        </w:tcBorders>
+      </w:tcPr>
+    </w:tblStylePr>
+    <w:tblStylePr w:type="nwCell">
+      <w:tblPr/>
+      <w:tcPr>
+        <w:tcBorders>
+          <w:bottom w:val="single" w:sz="4" w:space="0" w:color="C0C0C0" w:themeColor="accent3" w:themeTint="99"/>
+        </w:tcBorders>
+      </w:tcPr>
+    </w:tblStylePr>
+    <w:tblStylePr w:type="seCell">
+      <w:tblPr/>
+      <w:tcPr>
+        <w:tcBorders>
+          <w:top w:val="single" w:sz="4" w:space="0" w:color="C0C0C0" w:themeColor="accent3" w:themeTint="99"/>
+        </w:tcBorders>
+      </w:tcPr>
+    </w:tblStylePr>
+    <w:tblStylePr w:type="swCell">
+      <w:tblPr/>
+      <w:tcPr>
+        <w:tcBorders>
+          <w:top w:val="single" w:sz="4" w:space="0" w:color="C0C0C0" w:themeColor="accent3" w:themeTint="99"/>
+        </w:tcBorders>
+      </w:tcPr>
+    </w:tblStylePr>
+  </w:style>
+  <w:style w:type="table" w:styleId="GridTable7Colorful-Accent1">
+    <w:name w:val="Grid Table 7 Colorful Accent 1"/>
+    <w:basedOn w:val="TableNormal"/>
+    <w:uiPriority w:val="52"/>
+    <w:rsid w:val="007C79DF"/>
+    <w:pPr>
+      <w:spacing w:after="0"/>
+    </w:pPr>
+    <w:rPr>
+      <w:color w:val="A5A5A5" w:themeColor="accent1" w:themeShade="BF"/>
+    </w:rPr>
+    <w:tblPr>
+      <w:tblStyleRowBandSize w:val="1"/>
+      <w:tblStyleColBandSize w:val="1"/>
+      <w:tblInd w:w="0" w:type="dxa"/>
+      <w:tblBorders>
+        <w:top w:val="single" w:sz="4" w:space="0" w:color="EAEAEA" w:themeColor="accent1" w:themeTint="99"/>
+        <w:left w:val="single" w:sz="4" w:space="0" w:color="EAEAEA" w:themeColor="accent1" w:themeTint="99"/>
+        <w:bottom w:val="single" w:sz="4" w:space="0" w:color="EAEAEA" w:themeColor="accent1" w:themeTint="99"/>
+        <w:right w:val="single" w:sz="4" w:space="0" w:color="EAEAEA" w:themeColor="accent1" w:themeTint="99"/>
+        <w:insideH w:val="single" w:sz="4" w:space="0" w:color="EAEAEA" w:themeColor="accent1" w:themeTint="99"/>
+        <w:insideV w:val="single" w:sz="4" w:space="0" w:color="EAEAEA" w:themeColor="accent1" w:themeTint="99"/>
+      </w:tblBorders>
+      <w:tblCellMar>
+        <w:top w:w="0" w:type="dxa"/>
+        <w:left w:w="108" w:type="dxa"/>
+        <w:bottom w:w="0" w:type="dxa"/>
+        <w:right w:w="108" w:type="dxa"/>
+      </w:tblCellMar>
+    </w:tblPr>
+    <w:tblStylePr w:type="firstRow">
+      <w:rPr>
+        <w:b/>
+        <w:bCs/>
+      </w:rPr>
+      <w:tblPr/>
+      <w:tcPr>
+        <w:tcBorders>
+          <w:top w:val="nil"/>
+          <w:left w:val="nil"/>
+          <w:right w:val="nil"/>
+          <w:insideH w:val="nil"/>
+          <w:insideV w:val="nil"/>
+        </w:tcBorders>
+        <w:shd w:val="clear" w:color="auto" w:fill="FFFFFF" w:themeFill="background1"/>
+      </w:tcPr>
+    </w:tblStylePr>
+    <w:tblStylePr w:type="lastRow">
+      <w:rPr>
+        <w:b/>
+        <w:bCs/>
+      </w:rPr>
+      <w:tblPr/>
+      <w:tcPr>
+        <w:tcBorders>
+          <w:left w:val="nil"/>
+          <w:bottom w:val="nil"/>
+          <w:right w:val="nil"/>
+          <w:insideH w:val="nil"/>
+          <w:insideV w:val="nil"/>
+        </w:tcBorders>
+        <w:shd w:val="clear" w:color="auto" w:fill="FFFFFF" w:themeFill="background1"/>
+      </w:tcPr>
+    </w:tblStylePr>
+    <w:tblStylePr w:type="firstCol">
+      <w:pPr>
+        <w:jc w:val="right"/>
+      </w:pPr>
+      <w:rPr>
+        <w:i/>
+        <w:iCs/>
+      </w:rPr>
+      <w:tblPr/>
+      <w:tcPr>
+        <w:tcBorders>
+          <w:top w:val="nil"/>
+          <w:left w:val="nil"/>
+          <w:bottom w:val="nil"/>
+          <w:insideH w:val="nil"/>
+          <w:insideV w:val="nil"/>
+        </w:tcBorders>
+        <w:shd w:val="clear" w:color="auto" w:fill="FFFFFF" w:themeFill="background1"/>
+      </w:tcPr>
+    </w:tblStylePr>
+    <w:tblStylePr w:type="lastCol">
+      <w:rPr>
+        <w:i/>
+        <w:iCs/>
+      </w:rPr>
+      <w:tblPr/>
+      <w:tcPr>
+        <w:tcBorders>
+          <w:top w:val="nil"/>
+          <w:bottom w:val="nil"/>
+          <w:right w:val="nil"/>
+          <w:insideH w:val="nil"/>
+          <w:insideV w:val="nil"/>
+        </w:tcBorders>
+        <w:shd w:val="clear" w:color="auto" w:fill="FFFFFF" w:themeFill="background1"/>
+      </w:tcPr>
+    </w:tblStylePr>
+    <w:tblStylePr w:type="band1Vert">
+      <w:tblPr/>
+      <w:tcPr>
+        <w:shd w:val="clear" w:color="auto" w:fill="F8F8F8" w:themeFill="accent1" w:themeFillTint="33"/>
+      </w:tcPr>
+    </w:tblStylePr>
+    <w:tblStylePr w:type="band1Horz">
+      <w:tblPr/>
+      <w:tcPr>
+        <w:shd w:val="clear" w:color="auto" w:fill="F8F8F8" w:themeFill="accent1" w:themeFillTint="33"/>
+      </w:tcPr>
+    </w:tblStylePr>
+    <w:tblStylePr w:type="neCell">
+      <w:tblPr/>
+      <w:tcPr>
+        <w:tcBorders>
+          <w:bottom w:val="single" w:sz="4" w:space="0" w:color="EAEAEA" w:themeColor="accent1" w:themeTint="99"/>
+        </w:tcBorders>
+      </w:tcPr>
+    </w:tblStylePr>
+    <w:tblStylePr w:type="nwCell">
+      <w:tblPr/>
+      <w:tcPr>
+        <w:tcBorders>
+          <w:bottom w:val="single" w:sz="4" w:space="0" w:color="EAEAEA" w:themeColor="accent1" w:themeTint="99"/>
+        </w:tcBorders>
+      </w:tcPr>
+    </w:tblStylePr>
+    <w:tblStylePr w:type="seCell">
+      <w:tblPr/>
+      <w:tcPr>
+        <w:tcBorders>
+          <w:top w:val="single" w:sz="4" w:space="0" w:color="EAEAEA" w:themeColor="accent1" w:themeTint="99"/>
+        </w:tcBorders>
+      </w:tcPr>
+    </w:tblStylePr>
+    <w:tblStylePr w:type="swCell">
+      <w:tblPr/>
+      <w:tcPr>
+        <w:tcBorders>
+          <w:top w:val="single" w:sz="4" w:space="0" w:color="EAEAEA" w:themeColor="accent1" w:themeTint="99"/>
+        </w:tcBorders>
+      </w:tcPr>
+    </w:tblStylePr>
+  </w:style>
+  <w:style w:type="table" w:styleId="GridTable7Colorful">
+    <w:name w:val="Grid Table 7 Colorful"/>
+    <w:basedOn w:val="TableNormal"/>
+    <w:uiPriority w:val="52"/>
+    <w:rsid w:val="007C79DF"/>
+    <w:pPr>
+      <w:spacing w:after="0"/>
+    </w:pPr>
+    <w:rPr>
+      <w:color w:val="000000" w:themeColor="text1"/>
+    </w:rPr>
+    <w:tblPr>
+      <w:tblStyleRowBandSize w:val="1"/>
+      <w:tblStyleColBandSize w:val="1"/>
+      <w:tblInd w:w="0" w:type="dxa"/>
+      <w:tblBorders>
+        <w:top w:val="single" w:sz="4" w:space="0" w:color="666666" w:themeColor="text1" w:themeTint="99"/>
+        <w:left w:val="single" w:sz="4" w:space="0" w:color="666666" w:themeColor="text1" w:themeTint="99"/>
+        <w:bottom w:val="single" w:sz="4" w:space="0" w:color="666666" w:themeColor="text1" w:themeTint="99"/>
+        <w:right w:val="single" w:sz="4" w:space="0" w:color="666666" w:themeColor="text1" w:themeTint="99"/>
+        <w:insideH w:val="single" w:sz="4" w:space="0" w:color="666666" w:themeColor="text1" w:themeTint="99"/>
+        <w:insideV w:val="single" w:sz="4" w:space="0" w:color="666666" w:themeColor="text1" w:themeTint="99"/>
+      </w:tblBorders>
+      <w:tblCellMar>
+        <w:top w:w="0" w:type="dxa"/>
+        <w:left w:w="108" w:type="dxa"/>
+        <w:bottom w:w="0" w:type="dxa"/>
+        <w:right w:w="108" w:type="dxa"/>
+      </w:tblCellMar>
+    </w:tblPr>
+    <w:tblStylePr w:type="firstRow">
+      <w:rPr>
+        <w:b/>
+        <w:bCs/>
+      </w:rPr>
+      <w:tblPr/>
+      <w:tcPr>
+        <w:tcBorders>
+          <w:top w:val="nil"/>
+          <w:left w:val="nil"/>
+          <w:right w:val="nil"/>
+          <w:insideH w:val="nil"/>
+          <w:insideV w:val="nil"/>
+        </w:tcBorders>
+        <w:shd w:val="clear" w:color="auto" w:fill="FFFFFF" w:themeFill="background1"/>
+      </w:tcPr>
+    </w:tblStylePr>
+    <w:tblStylePr w:type="lastRow">
+      <w:rPr>
+        <w:b/>
+        <w:bCs/>
+      </w:rPr>
+      <w:tblPr/>
+      <w:tcPr>
+        <w:tcBorders>
+          <w:left w:val="nil"/>
+          <w:bottom w:val="nil"/>
+          <w:right w:val="nil"/>
+          <w:insideH w:val="nil"/>
+          <w:insideV w:val="nil"/>
+        </w:tcBorders>
+        <w:shd w:val="clear" w:color="auto" w:fill="FFFFFF" w:themeFill="background1"/>
+      </w:tcPr>
+    </w:tblStylePr>
+    <w:tblStylePr w:type="firstCol">
+      <w:pPr>
+        <w:jc w:val="right"/>
+      </w:pPr>
+      <w:rPr>
+        <w:i/>
+        <w:iCs/>
+      </w:rPr>
+      <w:tblPr/>
+      <w:tcPr>
+        <w:tcBorders>
+          <w:top w:val="nil"/>
+          <w:left w:val="nil"/>
+          <w:bottom w:val="nil"/>
+          <w:insideH w:val="nil"/>
+          <w:insideV w:val="nil"/>
+        </w:tcBorders>
+        <w:shd w:val="clear" w:color="auto" w:fill="FFFFFF" w:themeFill="background1"/>
+      </w:tcPr>
+    </w:tblStylePr>
+    <w:tblStylePr w:type="lastCol">
+      <w:rPr>
+        <w:i/>
+        <w:iCs/>
+      </w:rPr>
+      <w:tblPr/>
+      <w:tcPr>
+        <w:tcBorders>
+          <w:top w:val="nil"/>
+          <w:bottom w:val="nil"/>
+          <w:right w:val="nil"/>
+          <w:insideH w:val="nil"/>
+          <w:insideV w:val="nil"/>
+        </w:tcBorders>
+        <w:shd w:val="clear" w:color="auto" w:fill="FFFFFF" w:themeFill="background1"/>
+      </w:tcPr>
+    </w:tblStylePr>
+    <w:tblStylePr w:type="band1Vert">
+      <w:tblPr/>
+      <w:tcPr>
+        <w:shd w:val="clear" w:color="auto" w:fill="CCCCCC" w:themeFill="text1" w:themeFillTint="33"/>
+      </w:tcPr>
+    </w:tblStylePr>
+    <w:tblStylePr w:type="band1Horz">
+      <w:tblPr/>
+      <w:tcPr>
+        <w:shd w:val="clear" w:color="auto" w:fill="CCCCCC" w:themeFill="text1" w:themeFillTint="33"/>
+      </w:tcPr>
+    </w:tblStylePr>
+    <w:tblStylePr w:type="neCell">
+      <w:tblPr/>
+      <w:tcPr>
+        <w:tcBorders>
+          <w:bottom w:val="single" w:sz="4" w:space="0" w:color="666666" w:themeColor="text1" w:themeTint="99"/>
+        </w:tcBorders>
+      </w:tcPr>
+    </w:tblStylePr>
+    <w:tblStylePr w:type="nwCell">
+      <w:tblPr/>
+      <w:tcPr>
+        <w:tcBorders>
+          <w:bottom w:val="single" w:sz="4" w:space="0" w:color="666666" w:themeColor="text1" w:themeTint="99"/>
+        </w:tcBorders>
+      </w:tcPr>
+    </w:tblStylePr>
+    <w:tblStylePr w:type="seCell">
+      <w:tblPr/>
+      <w:tcPr>
+        <w:tcBorders>
+          <w:top w:val="single" w:sz="4" w:space="0" w:color="666666" w:themeColor="text1" w:themeTint="99"/>
+        </w:tcBorders>
+      </w:tcPr>
+    </w:tblStylePr>
+    <w:tblStylePr w:type="swCell">
+      <w:tblPr/>
+      <w:tcPr>
+        <w:tcBorders>
+          <w:top w:val="single" w:sz="4" w:space="0" w:color="666666" w:themeColor="text1" w:themeTint="99"/>
+        </w:tcBorders>
+      </w:tcPr>
+    </w:tblStylePr>
+  </w:style>
+  <w:style w:type="table" w:styleId="ListTable6Colorful-Accent1">
+    <w:name w:val="List Table 6 Colorful Accent 1"/>
+    <w:basedOn w:val="TableNormal"/>
+    <w:uiPriority w:val="51"/>
+    <w:rsid w:val="008D416B"/>
+    <w:pPr>
+      <w:spacing w:after="0"/>
+    </w:pPr>
+    <w:rPr>
+      <w:color w:val="A5A5A5" w:themeColor="accent1" w:themeShade="BF"/>
+    </w:rPr>
+    <w:tblPr>
+      <w:tblStyleRowBandSize w:val="1"/>
+      <w:tblStyleColBandSize w:val="1"/>
+      <w:tblInd w:w="0" w:type="dxa"/>
+      <w:tblBorders>
+        <w:top w:val="single" w:sz="4" w:space="0" w:color="DDDDDD" w:themeColor="accent1"/>
+        <w:bottom w:val="single" w:sz="4" w:space="0" w:color="DDDDDD" w:themeColor="accent1"/>
+      </w:tblBorders>
+      <w:tblCellMar>
+        <w:top w:w="0" w:type="dxa"/>
+        <w:left w:w="108" w:type="dxa"/>
+        <w:bottom w:w="0" w:type="dxa"/>
+        <w:right w:w="108" w:type="dxa"/>
+      </w:tblCellMar>
+    </w:tblPr>
+    <w:tblStylePr w:type="firstRow">
+      <w:rPr>
+        <w:b/>
+        <w:bCs/>
+      </w:rPr>
+      <w:tblPr/>
+      <w:tcPr>
+        <w:tcBorders>
+          <w:bottom w:val="single" w:sz="4" w:space="0" w:color="DDDDDD" w:themeColor="accent1"/>
+        </w:tcBorders>
+      </w:tcPr>
+    </w:tblStylePr>
+    <w:tblStylePr w:type="lastRow">
+      <w:rPr>
+        <w:b/>
+        <w:bCs/>
+      </w:rPr>
+      <w:tblPr/>
+      <w:tcPr>
+        <w:tcBorders>
+          <w:top w:val="double" w:sz="4" w:space="0" w:color="DDDDDD" w:themeColor="accent1"/>
+        </w:tcBorders>
+      </w:tcPr>
+    </w:tblStylePr>
+    <w:tblStylePr w:type="firstCol">
+      <w:rPr>
+        <w:b/>
+        <w:bCs/>
+      </w:rPr>
+    </w:tblStylePr>
+    <w:tblStylePr w:type="lastCol">
+      <w:rPr>
+        <w:b/>
+        <w:bCs/>
+      </w:rPr>
+    </w:tblStylePr>
+    <w:tblStylePr w:type="band1Vert">
+      <w:tblPr/>
+      <w:tcPr>
+        <w:shd w:val="clear" w:color="auto" w:fill="F8F8F8" w:themeFill="accent1" w:themeFillTint="33"/>
+      </w:tcPr>
+    </w:tblStylePr>
+    <w:tblStylePr w:type="band1Horz">
+      <w:tblPr/>
+      <w:tcPr>
+        <w:shd w:val="clear" w:color="auto" w:fill="F8F8F8" w:themeFill="accent1" w:themeFillTint="33"/>
+      </w:tcPr>
+    </w:tblStylePr>
+  </w:style>
 </w:styles>
 </file>
 
@@ -6235,6 +7548,7 @@
     <w:rsid w:val="00591531"/>
     <w:rsid w:val="005A50DE"/>
     <w:rsid w:val="00632D70"/>
+    <w:rsid w:val="007500D7"/>
     <w:rsid w:val="00813077"/>
     <w:rsid w:val="008814DE"/>
     <w:rsid w:val="00994734"/>
@@ -6243,6 +7557,7 @@
     <w:rsid w:val="00A50596"/>
     <w:rsid w:val="00BA6AB7"/>
     <w:rsid w:val="00BC66A5"/>
+    <w:rsid w:val="00C6371D"/>
     <w:rsid w:val="00CF71AF"/>
     <w:rsid w:val="00D01ACA"/>
     <w:rsid w:val="00D0356A"/>

</xml_diff>

<commit_message>
major overhaul and update after a long time
</commit_message>
<xml_diff>
--- a/Sai Prashanth C - The Google Resume.docx
+++ b/Sai Prashanth C - The Google Resume.docx
@@ -207,23 +207,13 @@
         </w:rPr>
         <w:t>in.linkedin.com/in/</w:t>
       </w:r>
-      <w:proofErr w:type="spellStart"/>
       <w:r>
         <w:rPr>
           <w:rStyle w:val="vanity-name"/>
           <w:sz w:val="16"/>
           <w:szCs w:val="16"/>
         </w:rPr>
-        <w:t>saipc</w:t>
-      </w:r>
-      <w:proofErr w:type="spellEnd"/>
-      <w:r>
-        <w:rPr>
-          <w:rStyle w:val="vanity-name"/>
-          <w:sz w:val="16"/>
-          <w:szCs w:val="16"/>
-        </w:rPr>
-        <w:t xml:space="preserve"> | webgyorwaves.com</w:t>
+        <w:t>saipc | webgyorwaves.com</w:t>
       </w:r>
       <w:r>
         <w:rPr>
@@ -284,139 +274,139 @@
                 <w:color w:val="404040" w:themeColor="text1" w:themeTint="BF"/>
               </w:rPr>
             </w:pPr>
+            <w:r>
+              <w:rPr>
+                <w:b w:val="0"/>
+                <w:color w:val="404040" w:themeColor="text1" w:themeTint="BF"/>
+              </w:rPr>
+              <w:t>A</w:t>
+            </w:r>
+            <w:r>
+              <w:rPr>
+                <w:b w:val="0"/>
+                <w:color w:val="404040" w:themeColor="text1" w:themeTint="BF"/>
+              </w:rPr>
+              <w:t xml:space="preserve"> </w:t>
+            </w:r>
+            <w:r>
+              <w:rPr>
+                <w:b w:val="0"/>
+                <w:color w:val="404040" w:themeColor="text1" w:themeTint="BF"/>
+              </w:rPr>
+              <w:t>C</w:t>
+            </w:r>
+            <w:r>
+              <w:rPr>
+                <w:b w:val="0"/>
+                <w:color w:val="404040" w:themeColor="text1" w:themeTint="BF"/>
+              </w:rPr>
+              <w:t xml:space="preserve">omputer </w:t>
+            </w:r>
+            <w:r>
+              <w:rPr>
+                <w:b w:val="0"/>
+                <w:color w:val="404040" w:themeColor="text1" w:themeTint="BF"/>
+              </w:rPr>
+              <w:t>S</w:t>
+            </w:r>
+            <w:r>
+              <w:rPr>
+                <w:b w:val="0"/>
+                <w:color w:val="404040" w:themeColor="text1" w:themeTint="BF"/>
+              </w:rPr>
+              <w:t>cience</w:t>
+            </w:r>
+            <w:r>
+              <w:rPr>
+                <w:b w:val="0"/>
+                <w:color w:val="404040" w:themeColor="text1" w:themeTint="BF"/>
+              </w:rPr>
+              <w:t xml:space="preserve"> Grad</w:t>
+            </w:r>
+            <w:r>
+              <w:rPr>
+                <w:b w:val="0"/>
+                <w:color w:val="404040" w:themeColor="text1" w:themeTint="BF"/>
+              </w:rPr>
+              <w:t>uate</w:t>
+            </w:r>
+            <w:r>
+              <w:rPr>
+                <w:b w:val="0"/>
+                <w:color w:val="404040" w:themeColor="text1" w:themeTint="BF"/>
+              </w:rPr>
+              <w:t xml:space="preserve"> student</w:t>
+            </w:r>
+            <w:r>
+              <w:rPr>
+                <w:b w:val="0"/>
+                <w:color w:val="404040" w:themeColor="text1" w:themeTint="BF"/>
+              </w:rPr>
+              <w:t xml:space="preserve"> </w:t>
+            </w:r>
+            <w:r>
+              <w:rPr>
+                <w:b w:val="0"/>
+                <w:color w:val="404040" w:themeColor="text1" w:themeTint="BF"/>
+              </w:rPr>
+              <w:t>s</w:t>
+            </w:r>
+            <w:r>
+              <w:rPr>
+                <w:b w:val="0"/>
+                <w:color w:val="404040" w:themeColor="text1" w:themeTint="BF"/>
+              </w:rPr>
+              <w:t xml:space="preserve">pecializing in </w:t>
+            </w:r>
+            <w:r>
+              <w:rPr>
+                <w:color w:val="404040" w:themeColor="text1" w:themeTint="BF"/>
+              </w:rPr>
+              <w:t>Web based Security</w:t>
+            </w:r>
+            <w:r>
+              <w:rPr>
+                <w:b w:val="0"/>
+                <w:color w:val="404040" w:themeColor="text1" w:themeTint="BF"/>
+              </w:rPr>
+              <w:t xml:space="preserve">, with a thesis on </w:t>
+            </w:r>
+            <w:r>
+              <w:rPr>
+                <w:color w:val="404040" w:themeColor="text1" w:themeTint="BF"/>
+              </w:rPr>
+              <w:t>E-Mail Header Injection</w:t>
+            </w:r>
+            <w:r>
+              <w:rPr>
+                <w:b w:val="0"/>
+                <w:color w:val="404040" w:themeColor="text1" w:themeTint="BF"/>
+              </w:rPr>
+              <w:t xml:space="preserve"> vulnerabilities, </w:t>
+            </w:r>
+            <w:r>
+              <w:rPr>
+                <w:b w:val="0"/>
+                <w:color w:val="404040" w:themeColor="text1" w:themeTint="BF"/>
+              </w:rPr>
+              <w:t xml:space="preserve">having </w:t>
+            </w:r>
+            <w:r>
+              <w:rPr>
+                <w:b w:val="0"/>
+                <w:color w:val="404040" w:themeColor="text1" w:themeTint="BF"/>
+              </w:rPr>
+              <w:t xml:space="preserve">over </w:t>
+            </w:r>
+            <w:r>
+              <w:rPr>
+                <w:b w:val="0"/>
+                <w:color w:val="404040" w:themeColor="text1" w:themeTint="BF"/>
+              </w:rPr>
+              <w:t>4</w:t>
+            </w:r>
             <w:bookmarkStart w:id="0" w:name="_GoBack"/>
             <w:bookmarkEnd w:id="0"/>
-            <w:r>
-              <w:rPr>
-                <w:b w:val="0"/>
-                <w:color w:val="404040" w:themeColor="text1" w:themeTint="BF"/>
-              </w:rPr>
-              <w:t>A</w:t>
-            </w:r>
-            <w:r>
-              <w:rPr>
-                <w:b w:val="0"/>
-                <w:color w:val="404040" w:themeColor="text1" w:themeTint="BF"/>
-              </w:rPr>
-              <w:t xml:space="preserve"> </w:t>
-            </w:r>
-            <w:r>
-              <w:rPr>
-                <w:b w:val="0"/>
-                <w:color w:val="404040" w:themeColor="text1" w:themeTint="BF"/>
-              </w:rPr>
-              <w:t>C</w:t>
-            </w:r>
-            <w:r>
-              <w:rPr>
-                <w:b w:val="0"/>
-                <w:color w:val="404040" w:themeColor="text1" w:themeTint="BF"/>
-              </w:rPr>
-              <w:t xml:space="preserve">omputer </w:t>
-            </w:r>
-            <w:r>
-              <w:rPr>
-                <w:b w:val="0"/>
-                <w:color w:val="404040" w:themeColor="text1" w:themeTint="BF"/>
-              </w:rPr>
-              <w:t>S</w:t>
-            </w:r>
-            <w:r>
-              <w:rPr>
-                <w:b w:val="0"/>
-                <w:color w:val="404040" w:themeColor="text1" w:themeTint="BF"/>
-              </w:rPr>
-              <w:t>cience</w:t>
-            </w:r>
-            <w:r>
-              <w:rPr>
-                <w:b w:val="0"/>
-                <w:color w:val="404040" w:themeColor="text1" w:themeTint="BF"/>
-              </w:rPr>
-              <w:t xml:space="preserve"> Grad</w:t>
-            </w:r>
-            <w:r>
-              <w:rPr>
-                <w:b w:val="0"/>
-                <w:color w:val="404040" w:themeColor="text1" w:themeTint="BF"/>
-              </w:rPr>
-              <w:t>uate</w:t>
-            </w:r>
-            <w:r>
-              <w:rPr>
-                <w:b w:val="0"/>
-                <w:color w:val="404040" w:themeColor="text1" w:themeTint="BF"/>
-              </w:rPr>
-              <w:t xml:space="preserve"> student</w:t>
-            </w:r>
-            <w:r>
-              <w:rPr>
-                <w:b w:val="0"/>
-                <w:color w:val="404040" w:themeColor="text1" w:themeTint="BF"/>
-              </w:rPr>
-              <w:t xml:space="preserve"> </w:t>
-            </w:r>
-            <w:r>
-              <w:rPr>
-                <w:b w:val="0"/>
-                <w:color w:val="404040" w:themeColor="text1" w:themeTint="BF"/>
-              </w:rPr>
-              <w:t>s</w:t>
-            </w:r>
-            <w:r>
-              <w:rPr>
-                <w:b w:val="0"/>
-                <w:color w:val="404040" w:themeColor="text1" w:themeTint="BF"/>
-              </w:rPr>
-              <w:t xml:space="preserve">pecializing in </w:t>
-            </w:r>
-            <w:r>
-              <w:rPr>
-                <w:color w:val="404040" w:themeColor="text1" w:themeTint="BF"/>
-              </w:rPr>
-              <w:t>Web based Security</w:t>
-            </w:r>
-            <w:r>
-              <w:rPr>
-                <w:b w:val="0"/>
-                <w:color w:val="404040" w:themeColor="text1" w:themeTint="BF"/>
-              </w:rPr>
-              <w:t xml:space="preserve">, with a thesis on </w:t>
-            </w:r>
-            <w:r>
-              <w:rPr>
-                <w:color w:val="404040" w:themeColor="text1" w:themeTint="BF"/>
-              </w:rPr>
-              <w:t>E-Mail Header Injection</w:t>
-            </w:r>
-            <w:r>
-              <w:rPr>
-                <w:b w:val="0"/>
-                <w:color w:val="404040" w:themeColor="text1" w:themeTint="BF"/>
-              </w:rPr>
-              <w:t xml:space="preserve"> vulnerabilities, </w:t>
-            </w:r>
-            <w:r>
-              <w:rPr>
-                <w:b w:val="0"/>
-                <w:color w:val="404040" w:themeColor="text1" w:themeTint="BF"/>
-              </w:rPr>
-              <w:t xml:space="preserve">having </w:t>
-            </w:r>
-            <w:r>
-              <w:rPr>
-                <w:b w:val="0"/>
-                <w:color w:val="404040" w:themeColor="text1" w:themeTint="BF"/>
-              </w:rPr>
-              <w:t xml:space="preserve">over </w:t>
-            </w:r>
-            <w:r>
-              <w:rPr>
-                <w:b w:val="0"/>
-                <w:color w:val="404040" w:themeColor="text1" w:themeTint="BF"/>
-              </w:rPr>
-              <w:t>3</w:t>
-            </w:r>
             <w:r>
               <w:rPr>
                 <w:b w:val="0"/>
@@ -1411,16 +1401,8 @@
               <w:rPr>
                 <w:color w:val="404040" w:themeColor="text1" w:themeTint="BF"/>
               </w:rPr>
-              <w:t>Test-</w:t>
-            </w:r>
-            <w:proofErr w:type="spellStart"/>
-            <w:r>
-              <w:rPr>
-                <w:color w:val="404040" w:themeColor="text1" w:themeTint="BF"/>
-              </w:rPr>
-              <w:t>linting</w:t>
-            </w:r>
-            <w:proofErr w:type="spellEnd"/>
+              <w:t>Test-linting</w:t>
+            </w:r>
             <w:r>
               <w:rPr>
                 <w:b w:val="0"/>
@@ -1428,19 +1410,11 @@
               </w:rPr>
               <w:t xml:space="preserve"> system from </w:t>
             </w:r>
-            <w:proofErr w:type="spellStart"/>
-            <w:r>
-              <w:rPr>
-                <w:color w:val="404040" w:themeColor="text1" w:themeTint="BF"/>
-              </w:rPr>
-              <w:t>JSHint</w:t>
-            </w:r>
-            <w:proofErr w:type="spellEnd"/>
-            <w:r>
-              <w:rPr>
-                <w:color w:val="404040" w:themeColor="text1" w:themeTint="BF"/>
-              </w:rPr>
-              <w:t xml:space="preserve"> </w:t>
+            <w:r>
+              <w:rPr>
+                <w:color w:val="404040" w:themeColor="text1" w:themeTint="BF"/>
+              </w:rPr>
+              <w:t xml:space="preserve">JSHint </w:t>
             </w:r>
             <w:r>
               <w:rPr>
@@ -1449,19 +1423,11 @@
               </w:rPr>
               <w:t xml:space="preserve">to </w:t>
             </w:r>
-            <w:proofErr w:type="spellStart"/>
-            <w:r>
-              <w:rPr>
-                <w:color w:val="404040" w:themeColor="text1" w:themeTint="BF"/>
-              </w:rPr>
-              <w:t>ESLint</w:t>
-            </w:r>
-            <w:proofErr w:type="spellEnd"/>
-            <w:r>
-              <w:rPr>
-                <w:color w:val="404040" w:themeColor="text1" w:themeTint="BF"/>
-              </w:rPr>
-              <w:t xml:space="preserve"> </w:t>
+            <w:r>
+              <w:rPr>
+                <w:color w:val="404040" w:themeColor="text1" w:themeTint="BF"/>
+              </w:rPr>
+              <w:t xml:space="preserve">ESLint </w:t>
             </w:r>
             <w:r>
               <w:rPr>
@@ -1658,13 +1624,45 @@
                 <w:b w:val="0"/>
                 <w:color w:val="404040" w:themeColor="text1" w:themeTint="BF"/>
               </w:rPr>
-              <w:t xml:space="preserve">Currently serving as TA for </w:t>
+              <w:t>Created and evaluated exams as a</w:t>
+            </w:r>
+            <w:r>
+              <w:rPr>
+                <w:b w:val="0"/>
+                <w:color w:val="404040" w:themeColor="text1" w:themeTint="BF"/>
+              </w:rPr>
+              <w:t xml:space="preserve"> TA for </w:t>
             </w:r>
             <w:r>
               <w:rPr>
                 <w:color w:val="404040" w:themeColor="text1" w:themeTint="BF"/>
               </w:rPr>
               <w:t>Principles of Programming Languages</w:t>
+            </w:r>
+            <w:r>
+              <w:rPr>
+                <w:color w:val="404040" w:themeColor="text1" w:themeTint="BF"/>
+              </w:rPr>
+              <w:t>.</w:t>
+            </w:r>
+          </w:p>
+          <w:p>
+            <w:pPr>
+              <w:pStyle w:val="ListBullet"/>
+              <w:jc w:val="both"/>
+            </w:pPr>
+            <w:r>
+              <w:rPr>
+                <w:b w:val="0"/>
+                <w:color w:val="404040" w:themeColor="text1" w:themeTint="BF"/>
+              </w:rPr>
+              <w:t xml:space="preserve">Designed and implemented a differential grading schema for lateral movement through a Hacking leaderboard as a TA for </w:t>
+            </w:r>
+            <w:r>
+              <w:rPr>
+                <w:color w:val="404040" w:themeColor="text1" w:themeTint="BF"/>
+              </w:rPr>
+              <w:t>Software Security</w:t>
             </w:r>
             <w:r>
               <w:rPr>
@@ -1720,7 +1718,7 @@
                 <w:color w:val="000000"/>
                 <w:szCs w:val="19"/>
               </w:rPr>
-              <w:t>Present</w:t>
+              <w:t>Spring 2016</w:t>
             </w:r>
           </w:p>
         </w:tc>
@@ -1745,7 +1743,6 @@
                 <w:szCs w:val="19"/>
               </w:rPr>
             </w:pPr>
-            <w:proofErr w:type="spellStart"/>
             <w:r>
               <w:rPr>
                 <w:rStyle w:val="Emphasis"/>
@@ -1753,17 +1750,7 @@
                 <w:color w:val="auto"/>
                 <w:szCs w:val="19"/>
               </w:rPr>
-              <w:t>Webgyor</w:t>
-            </w:r>
-            <w:proofErr w:type="spellEnd"/>
-            <w:r>
-              <w:rPr>
-                <w:rStyle w:val="Emphasis"/>
-                <w:i w:val="0"/>
-                <w:color w:val="auto"/>
-                <w:szCs w:val="19"/>
-              </w:rPr>
-              <w:t xml:space="preserve"> Waves, Inc., </w:t>
+              <w:t xml:space="preserve">Webgyor Waves, Inc., </w:t>
             </w:r>
             <w:r>
               <w:rPr>
@@ -2991,105 +2978,13 @@
               <w:rPr>
                 <w:color w:val="404040" w:themeColor="text1" w:themeTint="BF"/>
               </w:rPr>
-              <w:t xml:space="preserve">jQuery, </w:t>
-            </w:r>
-            <w:proofErr w:type="spellStart"/>
-            <w:r>
-              <w:rPr>
-                <w:color w:val="404040" w:themeColor="text1" w:themeTint="BF"/>
-              </w:rPr>
-              <w:t>RaphaelJS</w:t>
-            </w:r>
-            <w:proofErr w:type="spellEnd"/>
-            <w:r>
-              <w:rPr>
-                <w:color w:val="404040" w:themeColor="text1" w:themeTint="BF"/>
-              </w:rPr>
-              <w:t xml:space="preserve">, Bootstrap, </w:t>
-            </w:r>
-            <w:proofErr w:type="spellStart"/>
-            <w:r>
-              <w:rPr>
-                <w:color w:val="404040" w:themeColor="text1" w:themeTint="BF"/>
-              </w:rPr>
-              <w:t>KeylemonJS</w:t>
-            </w:r>
-            <w:proofErr w:type="spellEnd"/>
-            <w:r>
-              <w:rPr>
-                <w:color w:val="404040" w:themeColor="text1" w:themeTint="BF"/>
-              </w:rPr>
-              <w:t xml:space="preserve">, </w:t>
-            </w:r>
-            <w:proofErr w:type="spellStart"/>
-            <w:r>
-              <w:rPr>
-                <w:color w:val="404040" w:themeColor="text1" w:themeTint="BF"/>
-              </w:rPr>
-              <w:t>jQueryUI</w:t>
-            </w:r>
-            <w:proofErr w:type="spellEnd"/>
-            <w:r>
-              <w:rPr>
-                <w:color w:val="404040" w:themeColor="text1" w:themeTint="BF"/>
-              </w:rPr>
-              <w:t xml:space="preserve">, </w:t>
-            </w:r>
-            <w:proofErr w:type="spellStart"/>
-            <w:r>
-              <w:rPr>
-                <w:color w:val="404040" w:themeColor="text1" w:themeTint="BF"/>
-              </w:rPr>
-              <w:t>AngularJS</w:t>
-            </w:r>
-            <w:proofErr w:type="spellEnd"/>
-            <w:r>
-              <w:rPr>
-                <w:color w:val="404040" w:themeColor="text1" w:themeTint="BF"/>
-              </w:rPr>
-              <w:t xml:space="preserve">, Mocha, </w:t>
-            </w:r>
-            <w:proofErr w:type="spellStart"/>
-            <w:r>
-              <w:rPr>
-                <w:color w:val="404040" w:themeColor="text1" w:themeTint="BF"/>
-              </w:rPr>
-              <w:t>Sinon</w:t>
-            </w:r>
-            <w:proofErr w:type="spellEnd"/>
-            <w:r>
-              <w:rPr>
-                <w:color w:val="404040" w:themeColor="text1" w:themeTint="BF"/>
-              </w:rPr>
-              <w:t xml:space="preserve">, </w:t>
-            </w:r>
-            <w:proofErr w:type="spellStart"/>
-            <w:r>
-              <w:rPr>
-                <w:color w:val="404040" w:themeColor="text1" w:themeTint="BF"/>
-              </w:rPr>
-              <w:t>ESLint</w:t>
-            </w:r>
-            <w:proofErr w:type="spellEnd"/>
-            <w:r>
-              <w:rPr>
-                <w:color w:val="404040" w:themeColor="text1" w:themeTint="BF"/>
-              </w:rPr>
-              <w:t xml:space="preserve">, </w:t>
-            </w:r>
-            <w:proofErr w:type="spellStart"/>
-            <w:r>
-              <w:rPr>
-                <w:color w:val="404040" w:themeColor="text1" w:themeTint="BF"/>
-              </w:rPr>
-              <w:t>JSHint</w:t>
-            </w:r>
-            <w:proofErr w:type="spellEnd"/>
-            <w:r>
-              <w:rPr>
-                <w:color w:val="404040" w:themeColor="text1" w:themeTint="BF"/>
-              </w:rPr>
-              <w:t>, Chai</w:t>
+              <w:t>jQuery, RaphaelJS, Bootstrap, KeylemonJS, jQueryUI</w:t>
+            </w:r>
+            <w:r>
+              <w:rPr>
+                <w:color w:val="404040" w:themeColor="text1" w:themeTint="BF"/>
+              </w:rPr>
+              <w:t>, AngularJS, Mocha, Sinon, ESLint, JSHint, Chai</w:t>
             </w:r>
             <w:r>
               <w:rPr>
@@ -3223,23 +3118,13 @@
                 <w:szCs w:val="19"/>
               </w:rPr>
             </w:pPr>
-            <w:proofErr w:type="spellStart"/>
             <w:r>
               <w:rPr>
                 <w:rFonts w:cs="Times New Roman"/>
                 <w:color w:val="000000"/>
                 <w:szCs w:val="19"/>
               </w:rPr>
-              <w:t>IdLink</w:t>
-            </w:r>
-            <w:proofErr w:type="spellEnd"/>
-            <w:r>
-              <w:rPr>
-                <w:rFonts w:cs="Times New Roman"/>
-                <w:color w:val="000000"/>
-                <w:szCs w:val="19"/>
-              </w:rPr>
-              <w:t xml:space="preserve"> Systems</w:t>
+              <w:t>IdLink Systems</w:t>
             </w:r>
           </w:p>
           <w:p>
@@ -3688,23 +3573,7 @@
                 <w:b w:val="0"/>
                 <w:color w:val="404040" w:themeColor="text1" w:themeTint="BF"/>
               </w:rPr>
-              <w:t>(MS Excel .</w:t>
-            </w:r>
-            <w:proofErr w:type="spellStart"/>
-            <w:r>
-              <w:rPr>
-                <w:b w:val="0"/>
-                <w:color w:val="404040" w:themeColor="text1" w:themeTint="BF"/>
-              </w:rPr>
-              <w:t>xls</w:t>
-            </w:r>
-            <w:proofErr w:type="spellEnd"/>
-            <w:r>
-              <w:rPr>
-                <w:b w:val="0"/>
-                <w:color w:val="404040" w:themeColor="text1" w:themeTint="BF"/>
-              </w:rPr>
-              <w:t xml:space="preserve">, </w:t>
+              <w:t xml:space="preserve">(MS Excel .xls, </w:t>
             </w:r>
             <w:r>
               <w:rPr>
@@ -4091,6 +3960,7 @@
                 <w:i w:val="0"/>
                 <w:color w:val="auto"/>
               </w:rPr>
+              <w:lastRenderedPageBreak/>
               <w:t>Won 49 prizes in 34 State-level and National-level symposiums</w:t>
             </w:r>
             <w:r>
@@ -5171,7 +5041,7 @@
       </w:pPr>
     </w:pPrDefault>
   </w:docDefaults>
-  <w:latentStyles w:defLockedState="0" w:defUIPriority="99" w:defSemiHidden="0" w:defUnhideWhenUsed="0" w:defQFormat="0" w:count="380">
+  <w:latentStyles w:defLockedState="0" w:defUIPriority="99" w:defSemiHidden="0" w:defUnhideWhenUsed="0" w:defQFormat="0" w:count="381">
     <w:lsdException w:name="Normal" w:uiPriority="0" w:qFormat="1"/>
     <w:lsdException w:name="heading 1" w:uiPriority="9" w:qFormat="1"/>
     <w:lsdException w:name="heading 2" w:semiHidden="1" w:uiPriority="9" w:unhideWhenUsed="1" w:qFormat="1"/>
@@ -5277,7 +5147,6 @@
     <w:lsdException w:name="HTML Sample" w:semiHidden="1" w:unhideWhenUsed="1"/>
     <w:lsdException w:name="HTML Typewriter" w:semiHidden="1" w:unhideWhenUsed="1"/>
     <w:lsdException w:name="HTML Variable" w:semiHidden="1" w:unhideWhenUsed="1"/>
-    <w:lsdException w:name="Normal Table" w:semiHidden="1" w:unhideWhenUsed="1"/>
     <w:lsdException w:name="annotation subject" w:semiHidden="1" w:unhideWhenUsed="1"/>
     <w:lsdException w:name="No List" w:semiHidden="1" w:unhideWhenUsed="1"/>
     <w:lsdException w:name="Outline List 1" w:semiHidden="1" w:unhideWhenUsed="1"/>
@@ -5324,10 +5193,8 @@
     <w:lsdException w:name="Table Subtle 2" w:semiHidden="1" w:unhideWhenUsed="1"/>
     <w:lsdException w:name="Table Web 1" w:semiHidden="1" w:unhideWhenUsed="1"/>
     <w:lsdException w:name="Table Web 2" w:semiHidden="1" w:unhideWhenUsed="1"/>
-    <w:lsdException w:name="Table Web 3" w:semiHidden="1" w:unhideWhenUsed="1"/>
     <w:lsdException w:name="Balloon Text" w:semiHidden="1" w:unhideWhenUsed="1"/>
     <w:lsdException w:name="Table Grid" w:uiPriority="39"/>
-    <w:lsdException w:name="Table Theme" w:semiHidden="1" w:unhideWhenUsed="1"/>
     <w:lsdException w:name="Note Level 1" w:semiHidden="1" w:unhideWhenUsed="1"/>
     <w:lsdException w:name="Note Level 2" w:semiHidden="1" w:unhideWhenUsed="1"/>
     <w:lsdException w:name="Note Level 3" w:semiHidden="1" w:unhideWhenUsed="1"/>
@@ -5552,6 +5419,7 @@
     <w:lsdException w:name="List Table 5 Dark Accent 6" w:uiPriority="50"/>
     <w:lsdException w:name="List Table 6 Colorful Accent 6" w:uiPriority="51"/>
     <w:lsdException w:name="List Table 7 Colorful Accent 6" w:uiPriority="52"/>
+    <w:lsdException w:name="Mention" w:semiHidden="1" w:unhideWhenUsed="1"/>
   </w:latentStyles>
   <w:style w:type="paragraph" w:default="1" w:styleId="Normal">
     <w:name w:val="Normal"/>
@@ -7503,7 +7371,7 @@
     <w:charset w:val="00"/>
     <w:family w:val="auto"/>
     <w:pitch w:val="variable"/>
-    <w:sig w:usb0="E0002AFF" w:usb1="C0007841" w:usb2="00000009" w:usb3="00000000" w:csb0="000001FF" w:csb1="00000000"/>
+    <w:sig w:usb0="E0002AEF" w:usb1="C0007841" w:usb2="00000009" w:usb3="00000000" w:csb0="000001FF" w:csb1="00000000"/>
   </w:font>
   <w:font w:name="Wingdings">
     <w:panose1 w:val="05000000000000000000"/>
@@ -7520,7 +7388,7 @@
     <w:sig w:usb0="E0002AFF" w:usb1="C0007843" w:usb2="00000009" w:usb3="00000000" w:csb0="000001FF" w:csb1="00000000"/>
   </w:font>
   <w:font w:name="Symbol">
-    <w:panose1 w:val="00000000000000000000"/>
+    <w:panose1 w:val="05050102010706020507"/>
     <w:charset w:val="02"/>
     <w:family w:val="auto"/>
     <w:pitch w:val="variable"/>
@@ -7603,6 +7471,7 @@
     <w:rsid w:val="00591531"/>
     <w:rsid w:val="005A50DE"/>
     <w:rsid w:val="00632D70"/>
+    <w:rsid w:val="006B22AA"/>
     <w:rsid w:val="007500D7"/>
     <w:rsid w:val="007642E3"/>
     <w:rsid w:val="00813077"/>
@@ -7659,7 +7528,7 @@
       </w:pPr>
     </w:pPrDefault>
   </w:docDefaults>
-  <w:latentStyles w:defLockedState="0" w:defUIPriority="99" w:defSemiHidden="0" w:defUnhideWhenUsed="0" w:defQFormat="0" w:count="380">
+  <w:latentStyles w:defLockedState="0" w:defUIPriority="99" w:defSemiHidden="0" w:defUnhideWhenUsed="0" w:defQFormat="0" w:count="381">
     <w:lsdException w:name="Normal" w:uiPriority="0" w:qFormat="1"/>
     <w:lsdException w:name="heading 1" w:uiPriority="9" w:qFormat="1"/>
     <w:lsdException w:name="heading 2" w:semiHidden="1" w:uiPriority="9" w:unhideWhenUsed="1" w:qFormat="1"/>
@@ -7765,7 +7634,6 @@
     <w:lsdException w:name="HTML Sample" w:semiHidden="1" w:unhideWhenUsed="1"/>
     <w:lsdException w:name="HTML Typewriter" w:semiHidden="1" w:unhideWhenUsed="1"/>
     <w:lsdException w:name="HTML Variable" w:semiHidden="1" w:unhideWhenUsed="1"/>
-    <w:lsdException w:name="Normal Table" w:semiHidden="1" w:unhideWhenUsed="1"/>
     <w:lsdException w:name="annotation subject" w:semiHidden="1" w:unhideWhenUsed="1"/>
     <w:lsdException w:name="No List" w:semiHidden="1" w:unhideWhenUsed="1"/>
     <w:lsdException w:name="Outline List 1" w:semiHidden="1" w:unhideWhenUsed="1"/>
@@ -7812,10 +7680,8 @@
     <w:lsdException w:name="Table Subtle 2" w:semiHidden="1" w:unhideWhenUsed="1"/>
     <w:lsdException w:name="Table Web 1" w:semiHidden="1" w:unhideWhenUsed="1"/>
     <w:lsdException w:name="Table Web 2" w:semiHidden="1" w:unhideWhenUsed="1"/>
-    <w:lsdException w:name="Table Web 3" w:semiHidden="1" w:unhideWhenUsed="1"/>
     <w:lsdException w:name="Balloon Text" w:semiHidden="1" w:unhideWhenUsed="1"/>
     <w:lsdException w:name="Table Grid" w:uiPriority="39"/>
-    <w:lsdException w:name="Table Theme" w:semiHidden="1" w:unhideWhenUsed="1"/>
     <w:lsdException w:name="Note Level 1" w:semiHidden="1" w:unhideWhenUsed="1"/>
     <w:lsdException w:name="Note Level 2" w:semiHidden="1" w:unhideWhenUsed="1"/>
     <w:lsdException w:name="Note Level 3" w:semiHidden="1" w:unhideWhenUsed="1"/>
@@ -8040,6 +7906,7 @@
     <w:lsdException w:name="List Table 5 Dark Accent 6" w:uiPriority="50"/>
     <w:lsdException w:name="List Table 6 Colorful Accent 6" w:uiPriority="51"/>
     <w:lsdException w:name="List Table 7 Colorful Accent 6" w:uiPriority="52"/>
+    <w:lsdException w:name="Mention" w:semiHidden="1" w:unhideWhenUsed="1"/>
   </w:latentStyles>
   <w:style w:type="paragraph" w:default="1" w:styleId="Normal">
     <w:name w:val="Normal"/>

</xml_diff>